<commit_message>
Imagens dos diagramas do matthias, revisão dos documentos.
</commit_message>
<xml_diff>
--- a/doc/elaboration-part1/Gerente de Projeto/PlanoDaIteração.docx
+++ b/doc/elaboration-part1/Gerente de Projeto/PlanoDaIteração.docx
@@ -2048,19 +2048,13 @@
       <w:pPr>
         <w:pStyle w:val="InfoBlue"/>
         <w:rPr>
-          <w:lang w:val="pt-BR"/>
-        </w:rPr>
-      </w:pPr>
-      <w:r>
-        <w:rPr>
           <w:vanish w:val="0"/>
           <w:color w:val="auto"/>
           <w:sz w:val="24"/>
           <w:szCs w:val="24"/>
           <w:lang w:val="pt-BR"/>
         </w:rPr>
-        <w:tab/>
-      </w:r>
+      </w:pPr>
       <w:r>
         <w:rPr>
           <w:vanish w:val="0"/>
@@ -2069,7 +2063,7 @@
           <w:szCs w:val="24"/>
           <w:lang w:val="pt-BR"/>
         </w:rPr>
-        <w:t xml:space="preserve">Não se aplica </w:t>
+        <w:tab/>
       </w:r>
       <w:r>
         <w:rPr>
@@ -2079,7 +2073,7 @@
           <w:szCs w:val="24"/>
           <w:lang w:val="pt-BR"/>
         </w:rPr>
-        <w:t>a iteração</w:t>
+        <w:t>Problemas de design que serão ajustadas na quarta iteração</w:t>
       </w:r>
       <w:r>
         <w:rPr>
@@ -2090,6 +2084,20 @@
           <w:lang w:val="pt-BR"/>
         </w:rPr>
         <w:t>.</w:t>
+      </w:r>
+    </w:p>
+    <w:p>
+      <w:pPr>
+        <w:pStyle w:val="Corpodetexto"/>
+        <w:rPr>
+          <w:lang w:val="pt-BR"/>
+        </w:rPr>
+      </w:pPr>
+      <w:r>
+        <w:rPr>
+          <w:lang w:val="pt-BR"/>
+        </w:rPr>
+        <w:t>Alguns componentes dos casos de uso sofrerão melhorias.</w:t>
       </w:r>
     </w:p>
     <w:p>
@@ -2171,6 +2179,7 @@
           <w:rFonts w:ascii="Arial" w:hAnsi="Arial" w:cs="Arial"/>
           <w:lang w:val="pt-BR"/>
         </w:rPr>
+        <w:lastRenderedPageBreak/>
         <w:t>Todos os casos de teste identificados.</w:t>
       </w:r>
     </w:p>
@@ -6748,7 +6757,7 @@
   <a:extraClrSchemeLst/>
   <a:extLst>
     <a:ext uri="{05A4C25C-085E-4340-85A3-A5531E510DB2}">
-      <thm15:themeFamily xmlns:thm15="http://schemas.microsoft.com/office/thememl/2012/main" xmlns="" name="Office Theme" id="{62F939B6-93AF-4DB8-9C6B-D6C7DFDC589F}" vid="{4A3C46E8-61CC-4603-A589-7422A47A8E4A}"/>
+      <thm15:themeFamily xmlns="" xmlns:thm15="http://schemas.microsoft.com/office/thememl/2012/main" name="Office Theme" id="{62F939B6-93AF-4DB8-9C6B-D6C7DFDC589F}" vid="{4A3C46E8-61CC-4603-A589-7422A47A8E4A}"/>
     </a:ext>
   </a:extLst>
 </a:theme>

</xml_diff>

<commit_message>
inicio da iteração 3.
</commit_message>
<xml_diff>
--- a/doc/elaboration-part1/Gerente de Projeto/PlanoDaIteração.docx
+++ b/doc/elaboration-part1/Gerente de Projeto/PlanoDaIteração.docx
@@ -1,6 +1,6 @@
 
 <file path=word/document.xml><?xml version="1.0" encoding="utf-8"?>
-<w:document xmlns:wpc="http://schemas.microsoft.com/office/word/2010/wordprocessingCanvas" xmlns:mc="http://schemas.openxmlformats.org/markup-compatibility/2006" xmlns:o="urn:schemas-microsoft-com:office:office" xmlns:r="http://schemas.openxmlformats.org/officeDocument/2006/relationships" xmlns:m="http://schemas.openxmlformats.org/officeDocument/2006/math" xmlns:v="urn:schemas-microsoft-com:vml" xmlns:wp14="http://schemas.microsoft.com/office/word/2010/wordprocessingDrawing" xmlns:wp="http://schemas.openxmlformats.org/drawingml/2006/wordprocessingDrawing" xmlns:w10="urn:schemas-microsoft-com:office:word" xmlns:w="http://schemas.openxmlformats.org/wordprocessingml/2006/main" xmlns:w14="http://schemas.microsoft.com/office/word/2010/wordml" xmlns:w15="http://schemas.microsoft.com/office/word/2012/wordml" xmlns:wpg="http://schemas.microsoft.com/office/word/2010/wordprocessingGroup" xmlns:wpi="http://schemas.microsoft.com/office/word/2010/wordprocessingInk" xmlns:wne="http://schemas.microsoft.com/office/word/2006/wordml" xmlns:wps="http://schemas.microsoft.com/office/word/2010/wordprocessingShape" mc:Ignorable="w14 w15 wp14">
+<w:document xmlns:ve="http://schemas.openxmlformats.org/markup-compatibility/2006" xmlns:o="urn:schemas-microsoft-com:office:office" xmlns:r="http://schemas.openxmlformats.org/officeDocument/2006/relationships" xmlns:m="http://schemas.openxmlformats.org/officeDocument/2006/math" xmlns:v="urn:schemas-microsoft-com:vml" xmlns:wp="http://schemas.openxmlformats.org/drawingml/2006/wordprocessingDrawing" xmlns:w10="urn:schemas-microsoft-com:office:word" xmlns:w="http://schemas.openxmlformats.org/wordprocessingml/2006/main" xmlns:wne="http://schemas.microsoft.com/office/word/2006/wordml">
   <w:body>
     <w:p>
       <w:pPr>
@@ -10,7 +10,6 @@
           <w:lang w:val="pt-BR"/>
         </w:rPr>
       </w:pPr>
-      <w:proofErr w:type="spellStart"/>
       <w:r>
         <w:rPr>
           <w:lang w:val="pt-BR"/>
@@ -29,7 +28,6 @@
         </w:rPr>
         <w:t>turn-duck</w:t>
       </w:r>
-      <w:proofErr w:type="spellEnd"/>
     </w:p>
     <w:p>
       <w:pPr>
@@ -117,7 +115,7 @@
           <w:insideH w:val="single" w:sz="4" w:space="0" w:color="auto"/>
           <w:insideV w:val="single" w:sz="4" w:space="0" w:color="auto"/>
         </w:tblBorders>
-        <w:tblLook w:val="0000" w:firstRow="0" w:lastRow="0" w:firstColumn="0" w:lastColumn="0" w:noHBand="0" w:noVBand="0"/>
+        <w:tblLook w:val="0000"/>
       </w:tblPr>
       <w:tblGrid>
         <w:gridCol w:w="4608"/>
@@ -531,7 +529,10 @@
     <w:p>
       <w:pPr>
         <w:pStyle w:val="Ttulo1"/>
-        <w:ind w:firstLine="360"/>
+        <w:numPr>
+          <w:ilvl w:val="0"/>
+          <w:numId w:val="38"/>
+        </w:numPr>
         <w:rPr>
           <w:lang w:val="pt-BR"/>
         </w:rPr>
@@ -540,13 +541,21 @@
         <w:rPr>
           <w:lang w:val="pt-BR"/>
         </w:rPr>
-        <w:t xml:space="preserve">3.  </w:t>
+        <w:t>Tarefas</w:t>
       </w:r>
+    </w:p>
+    <w:p>
+      <w:pPr>
+        <w:pStyle w:val="PargrafodaLista"/>
+        <w:rPr>
+          <w:lang w:val="pt-BR"/>
+        </w:rPr>
+      </w:pPr>
       <w:r>
         <w:rPr>
           <w:lang w:val="pt-BR"/>
         </w:rPr>
-        <w:t>Tarefas</w:t>
+        <w:t>Descrição mais completa nos itens de trabalho.</w:t>
       </w:r>
     </w:p>
     <w:p>
@@ -571,7 +580,7 @@
           <w:insideV w:val="single" w:sz="6" w:space="0" w:color="000000"/>
         </w:tblBorders>
         <w:tblLayout w:type="fixed"/>
-        <w:tblLook w:val="0000" w:firstRow="0" w:lastRow="0" w:firstColumn="0" w:lastColumn="0" w:noHBand="0" w:noVBand="0"/>
+        <w:tblLook w:val="0000"/>
       </w:tblPr>
       <w:tblGrid>
         <w:gridCol w:w="1543"/>
@@ -992,7 +1001,6 @@
                 <w:lang w:val="pt-BR" w:eastAsia="ja-JP"/>
               </w:rPr>
             </w:pPr>
-            <w:proofErr w:type="spellStart"/>
             <w:r>
               <w:rPr>
                 <w:rFonts w:ascii="Arial" w:hAnsi="Arial" w:cs="Arial"/>
@@ -1000,7 +1008,6 @@
               </w:rPr>
               <w:t>WorkItens</w:t>
             </w:r>
-            <w:proofErr w:type="spellEnd"/>
           </w:p>
         </w:tc>
         <w:tc>
@@ -1216,7 +1223,6 @@
                 <w:lang w:val="pt-BR" w:eastAsia="ja-JP"/>
               </w:rPr>
             </w:pPr>
-            <w:proofErr w:type="spellStart"/>
             <w:r>
               <w:rPr>
                 <w:rFonts w:ascii="Arial" w:hAnsi="Arial" w:cs="Arial"/>
@@ -1224,7 +1230,6 @@
               </w:rPr>
               <w:t>WorkItens</w:t>
             </w:r>
-            <w:proofErr w:type="spellEnd"/>
           </w:p>
         </w:tc>
         <w:tc>
@@ -1345,28 +1350,12 @@
                 <w:rFonts w:ascii="Arial" w:hAnsi="Arial" w:cs="Arial"/>
               </w:rPr>
             </w:pPr>
-            <w:proofErr w:type="spellStart"/>
-            <w:r>
-              <w:rPr>
-                <w:rFonts w:ascii="Arial" w:hAnsi="Arial" w:cs="Arial"/>
-              </w:rPr>
-              <w:t>Desenvolver</w:t>
-            </w:r>
-            <w:proofErr w:type="spellEnd"/>
-            <w:r>
-              <w:rPr>
-                <w:rFonts w:ascii="Arial" w:hAnsi="Arial" w:cs="Arial"/>
-              </w:rPr>
-              <w:t xml:space="preserve"> a </w:t>
-            </w:r>
-            <w:proofErr w:type="spellStart"/>
-            <w:r>
-              <w:rPr>
-                <w:rFonts w:ascii="Arial" w:hAnsi="Arial" w:cs="Arial"/>
-              </w:rPr>
-              <w:t>arquitetura</w:t>
-            </w:r>
-            <w:proofErr w:type="spellEnd"/>
+            <w:r>
+              <w:rPr>
+                <w:rFonts w:ascii="Arial" w:hAnsi="Arial" w:cs="Arial"/>
+              </w:rPr>
+              <w:t>Desenvolver a arquitetura</w:t>
+            </w:r>
           </w:p>
         </w:tc>
         <w:tc>
@@ -1453,7 +1442,6 @@
                 <w:lang w:val="pt-BR" w:eastAsia="ja-JP"/>
               </w:rPr>
             </w:pPr>
-            <w:proofErr w:type="spellStart"/>
             <w:r>
               <w:rPr>
                 <w:rFonts w:ascii="Arial" w:hAnsi="Arial" w:cs="Arial"/>
@@ -1461,7 +1449,6 @@
               </w:rPr>
               <w:t>WorkItens</w:t>
             </w:r>
-            <w:proofErr w:type="spellEnd"/>
           </w:p>
         </w:tc>
         <w:tc>
@@ -1505,7 +1492,6 @@
                 <w:lang w:val="pt-BR" w:eastAsia="ja-JP"/>
               </w:rPr>
             </w:pPr>
-            <w:proofErr w:type="spellStart"/>
             <w:r>
               <w:rPr>
                 <w:rFonts w:ascii="Arial" w:hAnsi="Arial" w:cs="Arial"/>
@@ -1513,7 +1499,6 @@
               </w:rPr>
               <w:t>Matthias</w:t>
             </w:r>
-            <w:proofErr w:type="spellEnd"/>
           </w:p>
         </w:tc>
         <w:tc>
@@ -1713,7 +1698,6 @@
                 <w:lang w:val="pt-BR" w:eastAsia="ja-JP"/>
               </w:rPr>
             </w:pPr>
-            <w:proofErr w:type="spellStart"/>
             <w:r>
               <w:rPr>
                 <w:rFonts w:ascii="Arial" w:hAnsi="Arial" w:cs="Arial"/>
@@ -1721,7 +1705,6 @@
               </w:rPr>
               <w:t>WorkItens</w:t>
             </w:r>
-            <w:proofErr w:type="spellEnd"/>
           </w:p>
         </w:tc>
         <w:tc>
@@ -1765,24 +1748,13 @@
                 <w:lang w:val="pt-BR" w:eastAsia="ja-JP"/>
               </w:rPr>
             </w:pPr>
-            <w:proofErr w:type="spellStart"/>
-            <w:proofErr w:type="gramStart"/>
-            <w:r>
-              <w:rPr>
-                <w:rFonts w:ascii="Arial" w:hAnsi="Arial" w:cs="Arial"/>
-                <w:lang w:val="pt-BR" w:eastAsia="ja-JP"/>
-              </w:rPr>
-              <w:t>Diego,Matheus</w:t>
-            </w:r>
-            <w:proofErr w:type="gramEnd"/>
-            <w:r>
-              <w:rPr>
-                <w:rFonts w:ascii="Arial" w:hAnsi="Arial" w:cs="Arial"/>
-                <w:lang w:val="pt-BR" w:eastAsia="ja-JP"/>
-              </w:rPr>
-              <w:t>,Matthias,Thomas</w:t>
-            </w:r>
-            <w:proofErr w:type="spellEnd"/>
+            <w:r>
+              <w:rPr>
+                <w:rFonts w:ascii="Arial" w:hAnsi="Arial" w:cs="Arial"/>
+                <w:lang w:val="pt-BR" w:eastAsia="ja-JP"/>
+              </w:rPr>
+              <w:t>Diego,Matheus,Matthias,Thomas</w:t>
+            </w:r>
           </w:p>
         </w:tc>
         <w:tc>
@@ -1860,14 +1832,12 @@
                 <w:rFonts w:ascii="Arial" w:hAnsi="Arial" w:cs="Arial"/>
               </w:rPr>
             </w:pPr>
-            <w:proofErr w:type="spellStart"/>
             <w:r>
               <w:rPr>
                 <w:rFonts w:ascii="Arial" w:hAnsi="Arial" w:cs="Arial"/>
               </w:rPr>
               <w:t>Testar</w:t>
             </w:r>
-            <w:proofErr w:type="spellEnd"/>
           </w:p>
         </w:tc>
         <w:tc>
@@ -1954,7 +1924,6 @@
                 <w:lang w:val="pt-BR" w:eastAsia="ja-JP"/>
               </w:rPr>
             </w:pPr>
-            <w:proofErr w:type="spellStart"/>
             <w:r>
               <w:rPr>
                 <w:rFonts w:ascii="Arial" w:hAnsi="Arial" w:cs="Arial"/>
@@ -1962,7 +1931,6 @@
               </w:rPr>
               <w:t>WorkItens</w:t>
             </w:r>
-            <w:proofErr w:type="spellEnd"/>
           </w:p>
         </w:tc>
         <w:tc>
@@ -2317,11 +2285,9 @@
       <w:r>
         <w:t xml:space="preserve">6.  </w:t>
       </w:r>
-      <w:proofErr w:type="spellStart"/>
       <w:r>
         <w:t>Resultados</w:t>
       </w:r>
-      <w:proofErr w:type="spellEnd"/>
     </w:p>
     <w:p/>
     <w:tbl>
@@ -2336,7 +2302,7 @@
           <w:insideH w:val="single" w:sz="4" w:space="0" w:color="auto"/>
           <w:insideV w:val="single" w:sz="4" w:space="0" w:color="auto"/>
         </w:tblBorders>
-        <w:tblLook w:val="04A0" w:firstRow="1" w:lastRow="0" w:firstColumn="1" w:lastColumn="0" w:noHBand="0" w:noVBand="1"/>
+        <w:tblLook w:val="04A0"/>
       </w:tblPr>
       <w:tblGrid>
         <w:gridCol w:w="1778"/>
@@ -2361,14 +2327,12 @@
                 <w:bCs/>
               </w:rPr>
             </w:pPr>
-            <w:proofErr w:type="spellStart"/>
             <w:r>
               <w:rPr>
                 <w:bCs/>
               </w:rPr>
               <w:t>Alvo</w:t>
             </w:r>
-            <w:proofErr w:type="spellEnd"/>
           </w:p>
         </w:tc>
         <w:tc>
@@ -2390,19 +2354,11 @@
                 <w:iCs/>
               </w:rPr>
             </w:pPr>
-            <w:proofErr w:type="spellStart"/>
             <w:r>
               <w:rPr>
                 <w:iCs/>
               </w:rPr>
-              <w:t>Iteração</w:t>
-            </w:r>
-            <w:proofErr w:type="spellEnd"/>
-            <w:r>
-              <w:rPr>
-                <w:iCs/>
-              </w:rPr>
-              <w:t xml:space="preserve"> I</w:t>
+              <w:t>Iteração I</w:t>
             </w:r>
             <w:r>
               <w:rPr>
@@ -2476,11 +2432,9 @@
             <w:pPr>
               <w:spacing w:before="40" w:after="40"/>
             </w:pPr>
-            <w:proofErr w:type="spellStart"/>
             <w:r>
               <w:t>Participantes</w:t>
             </w:r>
-            <w:proofErr w:type="spellEnd"/>
           </w:p>
         </w:tc>
         <w:tc>
@@ -2538,13 +2492,8 @@
               <w:spacing w:before="40" w:after="40"/>
             </w:pPr>
             <w:r>
-              <w:t xml:space="preserve">Status do </w:t>
-            </w:r>
-            <w:proofErr w:type="spellStart"/>
-            <w:r>
-              <w:t>projeto</w:t>
-            </w:r>
-            <w:proofErr w:type="spellEnd"/>
+              <w:t>Status do projeto</w:t>
+            </w:r>
           </w:p>
         </w:tc>
         <w:tc>
@@ -2586,35 +2535,27 @@
           <w:numId w:val="43"/>
         </w:numPr>
       </w:pPr>
-      <w:proofErr w:type="spellStart"/>
       <w:r>
         <w:t>Avaliação</w:t>
       </w:r>
-      <w:proofErr w:type="spellEnd"/>
       <w:r>
         <w:t xml:space="preserve"> </w:t>
       </w:r>
-      <w:proofErr w:type="spellStart"/>
       <w:r>
         <w:t>frente</w:t>
       </w:r>
-      <w:proofErr w:type="spellEnd"/>
       <w:r>
         <w:t xml:space="preserve"> </w:t>
       </w:r>
-      <w:proofErr w:type="spellStart"/>
       <w:r>
         <w:t>aos</w:t>
       </w:r>
-      <w:proofErr w:type="spellEnd"/>
       <w:r>
         <w:t xml:space="preserve"> </w:t>
       </w:r>
-      <w:proofErr w:type="spellStart"/>
       <w:r>
         <w:t>objetivos</w:t>
       </w:r>
-      <w:proofErr w:type="spellEnd"/>
     </w:p>
     <w:p>
       <w:pPr>
@@ -2706,14 +2647,12 @@
         </w:rPr>
         <w:t xml:space="preserve">Avaliação frente aos </w:t>
       </w:r>
-      <w:proofErr w:type="spellStart"/>
       <w:r>
         <w:rPr>
           <w:lang w:val="pt-BR"/>
         </w:rPr>
-        <w:t>criterios</w:t>
+        <w:t>critérios</w:t>
       </w:r>
-      <w:proofErr w:type="spellEnd"/>
       <w:r>
         <w:rPr>
           <w:lang w:val="pt-BR"/>
@@ -2786,15 +2725,15 @@
 </file>
 
 <file path=word/endnotes.xml><?xml version="1.0" encoding="utf-8"?>
-<w:endnotes xmlns:wpc="http://schemas.microsoft.com/office/word/2010/wordprocessingCanvas" xmlns:mc="http://schemas.openxmlformats.org/markup-compatibility/2006" xmlns:o="urn:schemas-microsoft-com:office:office" xmlns:r="http://schemas.openxmlformats.org/officeDocument/2006/relationships" xmlns:m="http://schemas.openxmlformats.org/officeDocument/2006/math" xmlns:v="urn:schemas-microsoft-com:vml" xmlns:wp14="http://schemas.microsoft.com/office/word/2010/wordprocessingDrawing" xmlns:wp="http://schemas.openxmlformats.org/drawingml/2006/wordprocessingDrawing" xmlns:w10="urn:schemas-microsoft-com:office:word" xmlns:w="http://schemas.openxmlformats.org/wordprocessingml/2006/main" xmlns:w14="http://schemas.microsoft.com/office/word/2010/wordml" xmlns:w15="http://schemas.microsoft.com/office/word/2012/wordml" xmlns:wpg="http://schemas.microsoft.com/office/word/2010/wordprocessingGroup" xmlns:wpi="http://schemas.microsoft.com/office/word/2010/wordprocessingInk" xmlns:wne="http://schemas.microsoft.com/office/word/2006/wordml" xmlns:wps="http://schemas.microsoft.com/office/word/2010/wordprocessingShape" mc:Ignorable="w14 w15 wp14">
-  <w:endnote w:type="separator" w:id="-1">
+<w:endnotes xmlns:ve="http://schemas.openxmlformats.org/markup-compatibility/2006" xmlns:o="urn:schemas-microsoft-com:office:office" xmlns:r="http://schemas.openxmlformats.org/officeDocument/2006/relationships" xmlns:m="http://schemas.openxmlformats.org/officeDocument/2006/math" xmlns:v="urn:schemas-microsoft-com:vml" xmlns:wp="http://schemas.openxmlformats.org/drawingml/2006/wordprocessingDrawing" xmlns:w10="urn:schemas-microsoft-com:office:word" xmlns:w="http://schemas.openxmlformats.org/wordprocessingml/2006/main" xmlns:wne="http://schemas.microsoft.com/office/word/2006/wordml">
+  <w:endnote w:type="separator" w:id="0">
     <w:p>
       <w:r>
         <w:separator/>
       </w:r>
     </w:p>
   </w:endnote>
-  <w:endnote w:type="continuationSeparator" w:id="0">
+  <w:endnote w:type="continuationSeparator" w:id="1">
     <w:p>
       <w:r>
         <w:continuationSeparator/>
@@ -2805,7 +2744,7 @@
 </file>
 
 <file path=word/footer1.xml><?xml version="1.0" encoding="utf-8"?>
-<w:ftr xmlns:wpc="http://schemas.microsoft.com/office/word/2010/wordprocessingCanvas" xmlns:mc="http://schemas.openxmlformats.org/markup-compatibility/2006" xmlns:o="urn:schemas-microsoft-com:office:office" xmlns:r="http://schemas.openxmlformats.org/officeDocument/2006/relationships" xmlns:m="http://schemas.openxmlformats.org/officeDocument/2006/math" xmlns:v="urn:schemas-microsoft-com:vml" xmlns:wp14="http://schemas.microsoft.com/office/word/2010/wordprocessingDrawing" xmlns:wp="http://schemas.openxmlformats.org/drawingml/2006/wordprocessingDrawing" xmlns:w10="urn:schemas-microsoft-com:office:word" xmlns:w="http://schemas.openxmlformats.org/wordprocessingml/2006/main" xmlns:w14="http://schemas.microsoft.com/office/word/2010/wordml" xmlns:w15="http://schemas.microsoft.com/office/word/2012/wordml" xmlns:wpg="http://schemas.microsoft.com/office/word/2010/wordprocessingGroup" xmlns:wpi="http://schemas.microsoft.com/office/word/2010/wordprocessingInk" xmlns:wne="http://schemas.microsoft.com/office/word/2006/wordml" xmlns:wps="http://schemas.microsoft.com/office/word/2010/wordprocessingShape" mc:Ignorable="w14 w15 wp14">
+<w:ftr xmlns:ve="http://schemas.openxmlformats.org/markup-compatibility/2006" xmlns:o="urn:schemas-microsoft-com:office:office" xmlns:r="http://schemas.openxmlformats.org/officeDocument/2006/relationships" xmlns:m="http://schemas.openxmlformats.org/officeDocument/2006/math" xmlns:v="urn:schemas-microsoft-com:vml" xmlns:wp="http://schemas.openxmlformats.org/drawingml/2006/wordprocessingDrawing" xmlns:w10="urn:schemas-microsoft-com:office:word" xmlns:w="http://schemas.openxmlformats.org/wordprocessingml/2006/main" xmlns:wne="http://schemas.microsoft.com/office/word/2006/wordml">
   <w:tbl>
     <w:tblPr>
       <w:tblW w:w="0" w:type="auto"/>
@@ -2818,7 +2757,7 @@
         <w:insideV w:val="single" w:sz="6" w:space="0" w:color="auto"/>
       </w:tblBorders>
       <w:tblLayout w:type="fixed"/>
-      <w:tblLook w:val="0000" w:firstRow="0" w:lastRow="0" w:firstColumn="0" w:lastColumn="0" w:noHBand="0" w:noVBand="0"/>
+      <w:tblLook w:val="0000"/>
     </w:tblPr>
     <w:tblGrid>
       <w:gridCol w:w="3162"/>
@@ -2862,21 +2801,11 @@
           <w:r>
             <w:sym w:font="Symbol" w:char="F0D3"/>
           </w:r>
-          <w:r>
-            <w:fldChar w:fldCharType="begin"/>
-          </w:r>
-          <w:r>
-            <w:instrText xml:space="preserve"> DOCPROPERTY "Company"  \* MERGEFORMAT </w:instrText>
-          </w:r>
-          <w:r>
-            <w:fldChar w:fldCharType="separate"/>
-          </w:r>
-          <w:r>
-            <w:t>&lt;Company Name&gt;</w:t>
-          </w:r>
-          <w:r>
-            <w:fldChar w:fldCharType="end"/>
-          </w:r>
+          <w:fldSimple w:instr=" DOCPROPERTY &quot;Company&quot;  \* MERGEFORMAT ">
+            <w:r>
+              <w:t>&lt;Company Name&gt;</w:t>
+            </w:r>
+          </w:fldSimple>
           <w:r>
             <w:t xml:space="preserve">, </w:t>
           </w:r>
@@ -2940,7 +2869,7 @@
               <w:rStyle w:val="Nmerodepgina"/>
               <w:noProof/>
             </w:rPr>
-            <w:t>2</w:t>
+            <w:t>1</w:t>
           </w:r>
           <w:r>
             <w:rPr>
@@ -2954,29 +2883,15 @@
             </w:rPr>
             <w:t xml:space="preserve"> of </w:t>
           </w:r>
-          <w:r>
-            <w:fldChar w:fldCharType="begin"/>
-          </w:r>
-          <w:r>
-            <w:instrText xml:space="preserve"> NUMPAGES  \* MERGEFORMAT </w:instrText>
-          </w:r>
-          <w:r>
-            <w:fldChar w:fldCharType="separate"/>
-          </w:r>
-          <w:r>
-            <w:rPr>
-              <w:rStyle w:val="Nmerodepgina"/>
-              <w:noProof/>
-            </w:rPr>
-            <w:t>2</w:t>
-          </w:r>
-          <w:r>
-            <w:rPr>
-              <w:rStyle w:val="Nmerodepgina"/>
-              <w:noProof/>
-            </w:rPr>
-            <w:fldChar w:fldCharType="end"/>
-          </w:r>
+          <w:fldSimple w:instr=" NUMPAGES  \* MERGEFORMAT ">
+            <w:r>
+              <w:rPr>
+                <w:rStyle w:val="Nmerodepgina"/>
+                <w:noProof/>
+              </w:rPr>
+              <w:t>2</w:t>
+            </w:r>
+          </w:fldSimple>
         </w:p>
       </w:tc>
     </w:tr>
@@ -2990,15 +2905,15 @@
 </file>
 
 <file path=word/footnotes.xml><?xml version="1.0" encoding="utf-8"?>
-<w:footnotes xmlns:wpc="http://schemas.microsoft.com/office/word/2010/wordprocessingCanvas" xmlns:mc="http://schemas.openxmlformats.org/markup-compatibility/2006" xmlns:o="urn:schemas-microsoft-com:office:office" xmlns:r="http://schemas.openxmlformats.org/officeDocument/2006/relationships" xmlns:m="http://schemas.openxmlformats.org/officeDocument/2006/math" xmlns:v="urn:schemas-microsoft-com:vml" xmlns:wp14="http://schemas.microsoft.com/office/word/2010/wordprocessingDrawing" xmlns:wp="http://schemas.openxmlformats.org/drawingml/2006/wordprocessingDrawing" xmlns:w10="urn:schemas-microsoft-com:office:word" xmlns:w="http://schemas.openxmlformats.org/wordprocessingml/2006/main" xmlns:w14="http://schemas.microsoft.com/office/word/2010/wordml" xmlns:w15="http://schemas.microsoft.com/office/word/2012/wordml" xmlns:wpg="http://schemas.microsoft.com/office/word/2010/wordprocessingGroup" xmlns:wpi="http://schemas.microsoft.com/office/word/2010/wordprocessingInk" xmlns:wne="http://schemas.microsoft.com/office/word/2006/wordml" xmlns:wps="http://schemas.microsoft.com/office/word/2010/wordprocessingShape" mc:Ignorable="w14 w15 wp14">
-  <w:footnote w:type="separator" w:id="-1">
+<w:footnotes xmlns:ve="http://schemas.openxmlformats.org/markup-compatibility/2006" xmlns:o="urn:schemas-microsoft-com:office:office" xmlns:r="http://schemas.openxmlformats.org/officeDocument/2006/relationships" xmlns:m="http://schemas.openxmlformats.org/officeDocument/2006/math" xmlns:v="urn:schemas-microsoft-com:vml" xmlns:wp="http://schemas.openxmlformats.org/drawingml/2006/wordprocessingDrawing" xmlns:w10="urn:schemas-microsoft-com:office:word" xmlns:w="http://schemas.openxmlformats.org/wordprocessingml/2006/main" xmlns:wne="http://schemas.microsoft.com/office/word/2006/wordml">
+  <w:footnote w:type="separator" w:id="0">
     <w:p>
       <w:r>
         <w:separator/>
       </w:r>
     </w:p>
   </w:footnote>
-  <w:footnote w:type="continuationSeparator" w:id="0">
+  <w:footnote w:type="continuationSeparator" w:id="1">
     <w:p>
       <w:r>
         <w:continuationSeparator/>
@@ -3009,7 +2924,7 @@
 </file>
 
 <file path=word/header1.xml><?xml version="1.0" encoding="utf-8"?>
-<w:hdr xmlns:wpc="http://schemas.microsoft.com/office/word/2010/wordprocessingCanvas" xmlns:mc="http://schemas.openxmlformats.org/markup-compatibility/2006" xmlns:o="urn:schemas-microsoft-com:office:office" xmlns:r="http://schemas.openxmlformats.org/officeDocument/2006/relationships" xmlns:m="http://schemas.openxmlformats.org/officeDocument/2006/math" xmlns:v="urn:schemas-microsoft-com:vml" xmlns:wp14="http://schemas.microsoft.com/office/word/2010/wordprocessingDrawing" xmlns:wp="http://schemas.openxmlformats.org/drawingml/2006/wordprocessingDrawing" xmlns:w10="urn:schemas-microsoft-com:office:word" xmlns:w="http://schemas.openxmlformats.org/wordprocessingml/2006/main" xmlns:w14="http://schemas.microsoft.com/office/word/2010/wordml" xmlns:w15="http://schemas.microsoft.com/office/word/2012/wordml" xmlns:wpg="http://schemas.microsoft.com/office/word/2010/wordprocessingGroup" xmlns:wpi="http://schemas.microsoft.com/office/word/2010/wordprocessingInk" xmlns:wne="http://schemas.microsoft.com/office/word/2006/wordml" xmlns:wps="http://schemas.microsoft.com/office/word/2010/wordprocessingShape" mc:Ignorable="w14 w15 wp14">
+<w:hdr xmlns:ve="http://schemas.openxmlformats.org/markup-compatibility/2006" xmlns:o="urn:schemas-microsoft-com:office:office" xmlns:r="http://schemas.openxmlformats.org/officeDocument/2006/relationships" xmlns:m="http://schemas.openxmlformats.org/officeDocument/2006/math" xmlns:v="urn:schemas-microsoft-com:vml" xmlns:wp="http://schemas.openxmlformats.org/drawingml/2006/wordprocessingDrawing" xmlns:w10="urn:schemas-microsoft-com:office:word" xmlns:w="http://schemas.openxmlformats.org/wordprocessingml/2006/main" xmlns:wne="http://schemas.microsoft.com/office/word/2006/wordml">
   <w:tbl>
     <w:tblPr>
       <w:tblW w:w="0" w:type="auto"/>
@@ -3022,7 +2937,7 @@
         <w:insideV w:val="single" w:sz="6" w:space="0" w:color="auto"/>
       </w:tblBorders>
       <w:tblLayout w:type="fixed"/>
-      <w:tblLook w:val="0000" w:firstRow="0" w:lastRow="0" w:firstColumn="0" w:lastColumn="0" w:noHBand="0" w:noVBand="0"/>
+      <w:tblLook w:val="0000"/>
     </w:tblPr>
     <w:tblGrid>
       <w:gridCol w:w="6379"/>
@@ -3048,52 +2963,19 @@
               <w:lang w:val="pt-BR" w:eastAsia="pt-BR"/>
             </w:rPr>
           </w:pPr>
-          <w:r>
-            <w:fldChar w:fldCharType="begin"/>
-          </w:r>
-          <w:r>
-            <w:instrText xml:space="preserve"> HYPERLINK "https://bitbucket.org/djornada/taciturn-duck" \o "taciturn-duck" </w:instrText>
-          </w:r>
-          <w:r>
-            <w:fldChar w:fldCharType="separate"/>
-          </w:r>
-          <w:proofErr w:type="spellStart"/>
-          <w:proofErr w:type="gramStart"/>
-          <w:r>
-            <w:rPr>
-              <w:rFonts w:ascii="Arial" w:hAnsi="Arial" w:cs="Arial"/>
-              <w:color w:val="333333"/>
-              <w:kern w:val="36"/>
-              <w:sz w:val="21"/>
-              <w:szCs w:val="21"/>
-              <w:lang w:val="pt-BR" w:eastAsia="pt-BR"/>
-            </w:rPr>
-            <w:t>taciturn</w:t>
-          </w:r>
-          <w:proofErr w:type="gramEnd"/>
-          <w:r>
-            <w:rPr>
-              <w:rFonts w:ascii="Arial" w:hAnsi="Arial" w:cs="Arial"/>
-              <w:color w:val="333333"/>
-              <w:kern w:val="36"/>
-              <w:sz w:val="21"/>
-              <w:szCs w:val="21"/>
-              <w:lang w:val="pt-BR" w:eastAsia="pt-BR"/>
-            </w:rPr>
-            <w:t>-duck</w:t>
-          </w:r>
-          <w:proofErr w:type="spellEnd"/>
-          <w:r>
-            <w:rPr>
-              <w:rFonts w:ascii="Arial" w:hAnsi="Arial" w:cs="Arial"/>
-              <w:color w:val="333333"/>
-              <w:kern w:val="36"/>
-              <w:sz w:val="21"/>
-              <w:szCs w:val="21"/>
-              <w:lang w:val="pt-BR" w:eastAsia="pt-BR"/>
-            </w:rPr>
-            <w:fldChar w:fldCharType="end"/>
-          </w:r>
+          <w:hyperlink r:id="rId1" w:tooltip="taciturn-duck" w:history="1">
+            <w:r>
+              <w:rPr>
+                <w:rFonts w:ascii="Arial" w:hAnsi="Arial" w:cs="Arial"/>
+                <w:color w:val="333333"/>
+                <w:kern w:val="36"/>
+                <w:sz w:val="21"/>
+                <w:szCs w:val="21"/>
+                <w:lang w:val="pt-BR" w:eastAsia="pt-BR"/>
+              </w:rPr>
+              <w:t>taciturn-duck</w:t>
+            </w:r>
+          </w:hyperlink>
         </w:p>
       </w:tc>
       <w:tc>
@@ -3118,15 +3000,7 @@
         </w:tcPr>
         <w:p>
           <w:r>
-            <w:t xml:space="preserve">Plano da </w:t>
-          </w:r>
-          <w:proofErr w:type="spellStart"/>
-          <w:r>
-            <w:t>Iteração</w:t>
-          </w:r>
-          <w:proofErr w:type="spellEnd"/>
-          <w:r>
-            <w:t xml:space="preserve"> 2</w:t>
+            <w:t>Plano da Iteração 2</w:t>
           </w:r>
         </w:p>
       </w:tc>
@@ -3160,8 +3034,8 @@
 </file>
 
 <file path=word/numbering.xml><?xml version="1.0" encoding="utf-8"?>
-<w:numbering xmlns:wpc="http://schemas.microsoft.com/office/word/2010/wordprocessingCanvas" xmlns:mc="http://schemas.openxmlformats.org/markup-compatibility/2006" xmlns:o="urn:schemas-microsoft-com:office:office" xmlns:r="http://schemas.openxmlformats.org/officeDocument/2006/relationships" xmlns:m="http://schemas.openxmlformats.org/officeDocument/2006/math" xmlns:v="urn:schemas-microsoft-com:vml" xmlns:wp14="http://schemas.microsoft.com/office/word/2010/wordprocessingDrawing" xmlns:wp="http://schemas.openxmlformats.org/drawingml/2006/wordprocessingDrawing" xmlns:w10="urn:schemas-microsoft-com:office:word" xmlns:w="http://schemas.openxmlformats.org/wordprocessingml/2006/main" xmlns:w14="http://schemas.microsoft.com/office/word/2010/wordml" xmlns:w15="http://schemas.microsoft.com/office/word/2012/wordml" xmlns:wpg="http://schemas.microsoft.com/office/word/2010/wordprocessingGroup" xmlns:wpi="http://schemas.microsoft.com/office/word/2010/wordprocessingInk" xmlns:wne="http://schemas.microsoft.com/office/word/2006/wordml" xmlns:wps="http://schemas.microsoft.com/office/word/2010/wordprocessingShape" mc:Ignorable="w14 w15 wp14">
-  <w:abstractNum w:abstractNumId="0" w15:restartNumberingAfterBreak="0">
+<w:numbering xmlns:ve="http://schemas.openxmlformats.org/markup-compatibility/2006" xmlns:o="urn:schemas-microsoft-com:office:office" xmlns:r="http://schemas.openxmlformats.org/officeDocument/2006/relationships" xmlns:m="http://schemas.openxmlformats.org/officeDocument/2006/math" xmlns:v="urn:schemas-microsoft-com:vml" xmlns:wp="http://schemas.openxmlformats.org/drawingml/2006/wordprocessingDrawing" xmlns:w10="urn:schemas-microsoft-com:office:word" xmlns:w="http://schemas.openxmlformats.org/wordprocessingml/2006/main" xmlns:wne="http://schemas.microsoft.com/office/word/2006/wordml">
+  <w:abstractNum w:abstractNumId="0">
     <w:nsid w:val="FFFFFFFB"/>
     <w:multiLevelType w:val="multilevel"/>
     <w:tmpl w:val="20FA7622"/>
@@ -3244,7 +3118,7 @@
       <w:lvlJc w:val="left"/>
     </w:lvl>
   </w:abstractNum>
-  <w:abstractNum w:abstractNumId="1" w15:restartNumberingAfterBreak="0">
+  <w:abstractNum w:abstractNumId="1">
     <w:nsid w:val="FFFFFFFE"/>
     <w:multiLevelType w:val="singleLevel"/>
     <w:tmpl w:val="FFFFFFFF"/>
@@ -3254,7 +3128,7 @@
       <w:lvlJc w:val="left"/>
     </w:lvl>
   </w:abstractNum>
-  <w:abstractNum w:abstractNumId="2" w15:restartNumberingAfterBreak="0">
+  <w:abstractNum w:abstractNumId="2">
     <w:nsid w:val="00224753"/>
     <w:multiLevelType w:val="singleLevel"/>
     <w:tmpl w:val="04090001"/>
@@ -3274,7 +3148,7 @@
       </w:rPr>
     </w:lvl>
   </w:abstractNum>
-  <w:abstractNum w:abstractNumId="3" w15:restartNumberingAfterBreak="0">
+  <w:abstractNum w:abstractNumId="3">
     <w:nsid w:val="0A117094"/>
     <w:multiLevelType w:val="singleLevel"/>
     <w:tmpl w:val="04090001"/>
@@ -3294,7 +3168,7 @@
       </w:rPr>
     </w:lvl>
   </w:abstractNum>
-  <w:abstractNum w:abstractNumId="4" w15:restartNumberingAfterBreak="0">
+  <w:abstractNum w:abstractNumId="4">
     <w:nsid w:val="0EE51B46"/>
     <w:multiLevelType w:val="hybridMultilevel"/>
     <w:tmpl w:val="14A8CA2E"/>
@@ -3407,7 +3281,7 @@
       </w:pPr>
     </w:lvl>
   </w:abstractNum>
-  <w:abstractNum w:abstractNumId="5" w15:restartNumberingAfterBreak="0">
+  <w:abstractNum w:abstractNumId="5">
     <w:nsid w:val="17CB6DC4"/>
     <w:multiLevelType w:val="singleLevel"/>
     <w:tmpl w:val="04090001"/>
@@ -3427,7 +3301,7 @@
       </w:rPr>
     </w:lvl>
   </w:abstractNum>
-  <w:abstractNum w:abstractNumId="6" w15:restartNumberingAfterBreak="0">
+  <w:abstractNum w:abstractNumId="6">
     <w:nsid w:val="1D2F5A57"/>
     <w:multiLevelType w:val="multilevel"/>
     <w:tmpl w:val="F29E2808"/>
@@ -3541,7 +3415,7 @@
       </w:pPr>
     </w:lvl>
   </w:abstractNum>
-  <w:abstractNum w:abstractNumId="7" w15:restartNumberingAfterBreak="0">
+  <w:abstractNum w:abstractNumId="7">
     <w:nsid w:val="1E71141D"/>
     <w:multiLevelType w:val="multilevel"/>
     <w:tmpl w:val="B9A6AD80"/>
@@ -3681,7 +3555,7 @@
       </w:rPr>
     </w:lvl>
   </w:abstractNum>
-  <w:abstractNum w:abstractNumId="8" w15:restartNumberingAfterBreak="0">
+  <w:abstractNum w:abstractNumId="8">
     <w:nsid w:val="22443AC4"/>
     <w:multiLevelType w:val="singleLevel"/>
     <w:tmpl w:val="04090001"/>
@@ -3701,7 +3575,7 @@
       </w:rPr>
     </w:lvl>
   </w:abstractNum>
-  <w:abstractNum w:abstractNumId="9" w15:restartNumberingAfterBreak="0">
+  <w:abstractNum w:abstractNumId="9">
     <w:nsid w:val="25100F3A"/>
     <w:multiLevelType w:val="multilevel"/>
     <w:tmpl w:val="14A8CA2E"/>
@@ -3814,7 +3688,7 @@
       </w:pPr>
     </w:lvl>
   </w:abstractNum>
-  <w:abstractNum w:abstractNumId="10" w15:restartNumberingAfterBreak="0">
+  <w:abstractNum w:abstractNumId="10">
     <w:nsid w:val="2D4B634E"/>
     <w:multiLevelType w:val="singleLevel"/>
     <w:tmpl w:val="04090001"/>
@@ -3834,7 +3708,7 @@
       </w:rPr>
     </w:lvl>
   </w:abstractNum>
-  <w:abstractNum w:abstractNumId="11" w15:restartNumberingAfterBreak="0">
+  <w:abstractNum w:abstractNumId="11">
     <w:nsid w:val="31DD2C45"/>
     <w:multiLevelType w:val="singleLevel"/>
     <w:tmpl w:val="04090001"/>
@@ -3854,7 +3728,7 @@
       </w:rPr>
     </w:lvl>
   </w:abstractNum>
-  <w:abstractNum w:abstractNumId="12" w15:restartNumberingAfterBreak="0">
+  <w:abstractNum w:abstractNumId="12">
     <w:nsid w:val="32982B51"/>
     <w:multiLevelType w:val="singleLevel"/>
     <w:tmpl w:val="04090001"/>
@@ -3874,7 +3748,7 @@
       </w:rPr>
     </w:lvl>
   </w:abstractNum>
-  <w:abstractNum w:abstractNumId="13" w15:restartNumberingAfterBreak="0">
+  <w:abstractNum w:abstractNumId="13">
     <w:nsid w:val="3375481C"/>
     <w:multiLevelType w:val="singleLevel"/>
     <w:tmpl w:val="E6747DA6"/>
@@ -3894,7 +3768,7 @@
       </w:rPr>
     </w:lvl>
   </w:abstractNum>
-  <w:abstractNum w:abstractNumId="14" w15:restartNumberingAfterBreak="0">
+  <w:abstractNum w:abstractNumId="14">
     <w:nsid w:val="33BB3AAB"/>
     <w:multiLevelType w:val="hybridMultilevel"/>
     <w:tmpl w:val="C5F496BC"/>
@@ -4007,7 +3881,7 @@
       </w:rPr>
     </w:lvl>
   </w:abstractNum>
-  <w:abstractNum w:abstractNumId="15" w15:restartNumberingAfterBreak="0">
+  <w:abstractNum w:abstractNumId="15">
     <w:nsid w:val="35EC68AF"/>
     <w:multiLevelType w:val="hybridMultilevel"/>
     <w:tmpl w:val="8C0ADAA8"/>
@@ -4120,7 +3994,7 @@
       </w:rPr>
     </w:lvl>
   </w:abstractNum>
-  <w:abstractNum w:abstractNumId="16" w15:restartNumberingAfterBreak="0">
+  <w:abstractNum w:abstractNumId="16">
     <w:nsid w:val="369D5471"/>
     <w:multiLevelType w:val="singleLevel"/>
     <w:tmpl w:val="04090001"/>
@@ -4140,7 +4014,7 @@
       </w:rPr>
     </w:lvl>
   </w:abstractNum>
-  <w:abstractNum w:abstractNumId="17" w15:restartNumberingAfterBreak="0">
+  <w:abstractNum w:abstractNumId="17">
     <w:nsid w:val="408B6535"/>
     <w:multiLevelType w:val="hybridMultilevel"/>
     <w:tmpl w:val="C0EEFC06"/>
@@ -4253,7 +4127,7 @@
       </w:pPr>
     </w:lvl>
   </w:abstractNum>
-  <w:abstractNum w:abstractNumId="18" w15:restartNumberingAfterBreak="0">
+  <w:abstractNum w:abstractNumId="18">
     <w:nsid w:val="42B97F7B"/>
     <w:multiLevelType w:val="singleLevel"/>
     <w:tmpl w:val="04090001"/>
@@ -4273,7 +4147,7 @@
       </w:rPr>
     </w:lvl>
   </w:abstractNum>
-  <w:abstractNum w:abstractNumId="19" w15:restartNumberingAfterBreak="0">
+  <w:abstractNum w:abstractNumId="19">
     <w:nsid w:val="42D059CF"/>
     <w:multiLevelType w:val="hybridMultilevel"/>
     <w:tmpl w:val="91FE3C82"/>
@@ -4414,7 +4288,7 @@
       </w:rPr>
     </w:lvl>
   </w:abstractNum>
-  <w:abstractNum w:abstractNumId="20" w15:restartNumberingAfterBreak="0">
+  <w:abstractNum w:abstractNumId="20">
     <w:nsid w:val="43A308E4"/>
     <w:multiLevelType w:val="hybridMultilevel"/>
     <w:tmpl w:val="8D407328"/>
@@ -4554,7 +4428,7 @@
       </w:rPr>
     </w:lvl>
   </w:abstractNum>
-  <w:abstractNum w:abstractNumId="21" w15:restartNumberingAfterBreak="0">
+  <w:abstractNum w:abstractNumId="21">
     <w:nsid w:val="43CC33B3"/>
     <w:multiLevelType w:val="hybridMultilevel"/>
     <w:tmpl w:val="158630C4"/>
@@ -4694,7 +4568,7 @@
       </w:rPr>
     </w:lvl>
   </w:abstractNum>
-  <w:abstractNum w:abstractNumId="22" w15:restartNumberingAfterBreak="0">
+  <w:abstractNum w:abstractNumId="22">
     <w:nsid w:val="49E170D0"/>
     <w:multiLevelType w:val="singleLevel"/>
     <w:tmpl w:val="04090001"/>
@@ -4714,7 +4588,7 @@
       </w:rPr>
     </w:lvl>
   </w:abstractNum>
-  <w:abstractNum w:abstractNumId="23" w15:restartNumberingAfterBreak="0">
+  <w:abstractNum w:abstractNumId="23">
     <w:nsid w:val="4F094DAA"/>
     <w:multiLevelType w:val="multilevel"/>
     <w:tmpl w:val="158630C4"/>
@@ -4854,7 +4728,7 @@
       </w:rPr>
     </w:lvl>
   </w:abstractNum>
-  <w:abstractNum w:abstractNumId="24" w15:restartNumberingAfterBreak="0">
+  <w:abstractNum w:abstractNumId="24">
     <w:nsid w:val="4F64732B"/>
     <w:multiLevelType w:val="singleLevel"/>
     <w:tmpl w:val="04090001"/>
@@ -4874,7 +4748,7 @@
       </w:rPr>
     </w:lvl>
   </w:abstractNum>
-  <w:abstractNum w:abstractNumId="25" w15:restartNumberingAfterBreak="0">
+  <w:abstractNum w:abstractNumId="25">
     <w:nsid w:val="52C33F3E"/>
     <w:multiLevelType w:val="hybridMultilevel"/>
     <w:tmpl w:val="B9A6AD80"/>
@@ -5014,7 +4888,7 @@
       </w:rPr>
     </w:lvl>
   </w:abstractNum>
-  <w:abstractNum w:abstractNumId="26" w15:restartNumberingAfterBreak="0">
+  <w:abstractNum w:abstractNumId="26">
     <w:nsid w:val="52DF734E"/>
     <w:multiLevelType w:val="singleLevel"/>
     <w:tmpl w:val="04090001"/>
@@ -5034,7 +4908,7 @@
       </w:rPr>
     </w:lvl>
   </w:abstractNum>
-  <w:abstractNum w:abstractNumId="27" w15:restartNumberingAfterBreak="0">
+  <w:abstractNum w:abstractNumId="27">
     <w:nsid w:val="567642C0"/>
     <w:multiLevelType w:val="hybridMultilevel"/>
     <w:tmpl w:val="FEC69B34"/>
@@ -5174,7 +5048,7 @@
       </w:rPr>
     </w:lvl>
   </w:abstractNum>
-  <w:abstractNum w:abstractNumId="28" w15:restartNumberingAfterBreak="0">
+  <w:abstractNum w:abstractNumId="28">
     <w:nsid w:val="6CB52233"/>
     <w:multiLevelType w:val="multilevel"/>
     <w:tmpl w:val="C0EEFC06"/>
@@ -5287,7 +5161,7 @@
       </w:pPr>
     </w:lvl>
   </w:abstractNum>
-  <w:abstractNum w:abstractNumId="29" w15:restartNumberingAfterBreak="0">
+  <w:abstractNum w:abstractNumId="29">
     <w:nsid w:val="6CF125AE"/>
     <w:multiLevelType w:val="hybridMultilevel"/>
     <w:tmpl w:val="6FFCAA48"/>
@@ -5427,7 +5301,7 @@
       </w:rPr>
     </w:lvl>
   </w:abstractNum>
-  <w:abstractNum w:abstractNumId="30" w15:restartNumberingAfterBreak="0">
+  <w:abstractNum w:abstractNumId="30">
     <w:nsid w:val="6D2F7D46"/>
     <w:multiLevelType w:val="singleLevel"/>
     <w:tmpl w:val="04090001"/>
@@ -5447,7 +5321,7 @@
       </w:rPr>
     </w:lvl>
   </w:abstractNum>
-  <w:abstractNum w:abstractNumId="31" w15:restartNumberingAfterBreak="0">
+  <w:abstractNum w:abstractNumId="31">
     <w:nsid w:val="71F21F2A"/>
     <w:multiLevelType w:val="singleLevel"/>
     <w:tmpl w:val="04090001"/>
@@ -5467,7 +5341,7 @@
       </w:rPr>
     </w:lvl>
   </w:abstractNum>
-  <w:abstractNum w:abstractNumId="32" w15:restartNumberingAfterBreak="0">
+  <w:abstractNum w:abstractNumId="32">
     <w:nsid w:val="743601FB"/>
     <w:multiLevelType w:val="singleLevel"/>
     <w:tmpl w:val="04090001"/>
@@ -5487,7 +5361,7 @@
       </w:rPr>
     </w:lvl>
   </w:abstractNum>
-  <w:abstractNum w:abstractNumId="33" w15:restartNumberingAfterBreak="0">
+  <w:abstractNum w:abstractNumId="33">
     <w:nsid w:val="756150CA"/>
     <w:multiLevelType w:val="singleLevel"/>
     <w:tmpl w:val="04090001"/>
@@ -5507,7 +5381,7 @@
       </w:rPr>
     </w:lvl>
   </w:abstractNum>
-  <w:abstractNum w:abstractNumId="34" w15:restartNumberingAfterBreak="0">
+  <w:abstractNum w:abstractNumId="34">
     <w:nsid w:val="788C5754"/>
     <w:multiLevelType w:val="hybridMultilevel"/>
     <w:tmpl w:val="457611BE"/>
@@ -5596,7 +5470,7 @@
       </w:pPr>
     </w:lvl>
   </w:abstractNum>
-  <w:abstractNum w:abstractNumId="35" w15:restartNumberingAfterBreak="0">
+  <w:abstractNum w:abstractNumId="35">
     <w:nsid w:val="7BE434D7"/>
     <w:multiLevelType w:val="singleLevel"/>
     <w:tmpl w:val="04090001"/>
@@ -5808,7 +5682,7 @@
 </file>
 
 <file path=word/styles.xml><?xml version="1.0" encoding="utf-8"?>
-<w:styles xmlns:mc="http://schemas.openxmlformats.org/markup-compatibility/2006" xmlns:r="http://schemas.openxmlformats.org/officeDocument/2006/relationships" xmlns:w="http://schemas.openxmlformats.org/wordprocessingml/2006/main" xmlns:w14="http://schemas.microsoft.com/office/word/2010/wordml" xmlns:w15="http://schemas.microsoft.com/office/word/2012/wordml" mc:Ignorable="w14 w15">
+<w:styles xmlns:r="http://schemas.openxmlformats.org/officeDocument/2006/relationships" xmlns:w="http://schemas.openxmlformats.org/wordprocessingml/2006/main">
   <w:docDefaults>
     <w:rPrDefault>
       <w:rPr>
@@ -5818,378 +5692,145 @@
     </w:rPrDefault>
     <w:pPrDefault/>
   </w:docDefaults>
-  <w:latentStyles w:defLockedState="0" w:defUIPriority="99" w:defSemiHidden="0" w:defUnhideWhenUsed="0" w:defQFormat="0" w:count="371">
-    <w:lsdException w:name="Normal" w:uiPriority="0" w:qFormat="1"/>
-    <w:lsdException w:name="heading 1" w:uiPriority="0" w:qFormat="1"/>
-    <w:lsdException w:name="heading 2" w:uiPriority="0" w:qFormat="1"/>
-    <w:lsdException w:name="heading 3" w:uiPriority="9" w:qFormat="1"/>
-    <w:lsdException w:name="heading 4" w:uiPriority="9" w:qFormat="1"/>
-    <w:lsdException w:name="heading 5" w:uiPriority="9" w:qFormat="1"/>
-    <w:lsdException w:name="heading 6" w:uiPriority="9" w:qFormat="1"/>
-    <w:lsdException w:name="heading 7" w:uiPriority="9" w:qFormat="1"/>
-    <w:lsdException w:name="heading 8" w:uiPriority="9" w:qFormat="1"/>
-    <w:lsdException w:name="heading 9" w:uiPriority="9" w:qFormat="1"/>
-    <w:lsdException w:name="index 1" w:semiHidden="1" w:unhideWhenUsed="1"/>
-    <w:lsdException w:name="index 2" w:semiHidden="1" w:unhideWhenUsed="1"/>
-    <w:lsdException w:name="index 3" w:semiHidden="1" w:unhideWhenUsed="1"/>
-    <w:lsdException w:name="index 4" w:semiHidden="1" w:unhideWhenUsed="1"/>
-    <w:lsdException w:name="index 5" w:semiHidden="1" w:unhideWhenUsed="1"/>
-    <w:lsdException w:name="index 6" w:semiHidden="1" w:unhideWhenUsed="1"/>
-    <w:lsdException w:name="index 7" w:semiHidden="1" w:unhideWhenUsed="1"/>
-    <w:lsdException w:name="index 8" w:semiHidden="1" w:unhideWhenUsed="1"/>
-    <w:lsdException w:name="index 9" w:semiHidden="1" w:unhideWhenUsed="1"/>
-    <w:lsdException w:name="toc 1" w:semiHidden="1" w:uiPriority="39" w:unhideWhenUsed="1"/>
-    <w:lsdException w:name="toc 2" w:semiHidden="1" w:uiPriority="39" w:unhideWhenUsed="1"/>
-    <w:lsdException w:name="toc 3" w:semiHidden="1" w:uiPriority="39" w:unhideWhenUsed="1"/>
-    <w:lsdException w:name="toc 4" w:semiHidden="1" w:uiPriority="39" w:unhideWhenUsed="1"/>
-    <w:lsdException w:name="toc 5" w:semiHidden="1" w:uiPriority="39" w:unhideWhenUsed="1"/>
-    <w:lsdException w:name="toc 6" w:semiHidden="1" w:uiPriority="39" w:unhideWhenUsed="1"/>
-    <w:lsdException w:name="toc 7" w:semiHidden="1" w:uiPriority="39" w:unhideWhenUsed="1"/>
-    <w:lsdException w:name="toc 8" w:semiHidden="1" w:uiPriority="39" w:unhideWhenUsed="1"/>
-    <w:lsdException w:name="toc 9" w:semiHidden="1" w:uiPriority="39" w:unhideWhenUsed="1"/>
-    <w:lsdException w:name="Normal Indent" w:semiHidden="1" w:unhideWhenUsed="1"/>
-    <w:lsdException w:name="footnote text" w:semiHidden="1" w:unhideWhenUsed="1"/>
-    <w:lsdException w:name="annotation text" w:semiHidden="1" w:unhideWhenUsed="1"/>
-    <w:lsdException w:name="header" w:semiHidden="1" w:unhideWhenUsed="1"/>
-    <w:lsdException w:name="footer" w:semiHidden="1" w:unhideWhenUsed="1"/>
-    <w:lsdException w:name="index heading" w:semiHidden="1" w:unhideWhenUsed="1"/>
-    <w:lsdException w:name="caption" w:semiHidden="1" w:uiPriority="35" w:unhideWhenUsed="1" w:qFormat="1"/>
-    <w:lsdException w:name="table of figures" w:semiHidden="1" w:unhideWhenUsed="1"/>
-    <w:lsdException w:name="envelope address" w:semiHidden="1" w:unhideWhenUsed="1"/>
-    <w:lsdException w:name="envelope return" w:semiHidden="1" w:unhideWhenUsed="1"/>
-    <w:lsdException w:name="footnote reference" w:semiHidden="1" w:unhideWhenUsed="1"/>
-    <w:lsdException w:name="annotation reference" w:semiHidden="1" w:unhideWhenUsed="1"/>
-    <w:lsdException w:name="line number" w:semiHidden="1" w:unhideWhenUsed="1"/>
-    <w:lsdException w:name="page number" w:semiHidden="1" w:unhideWhenUsed="1"/>
-    <w:lsdException w:name="endnote reference" w:semiHidden="1" w:unhideWhenUsed="1"/>
-    <w:lsdException w:name="endnote text" w:semiHidden="1" w:unhideWhenUsed="1"/>
-    <w:lsdException w:name="table of authorities" w:semiHidden="1" w:unhideWhenUsed="1"/>
-    <w:lsdException w:name="macro" w:semiHidden="1" w:unhideWhenUsed="1"/>
-    <w:lsdException w:name="toa heading" w:semiHidden="1" w:unhideWhenUsed="1"/>
-    <w:lsdException w:name="List" w:semiHidden="1" w:unhideWhenUsed="1"/>
-    <w:lsdException w:name="List Bullet" w:semiHidden="1" w:unhideWhenUsed="1"/>
-    <w:lsdException w:name="List Number" w:semiHidden="1" w:unhideWhenUsed="1"/>
-    <w:lsdException w:name="List 2" w:semiHidden="1" w:unhideWhenUsed="1"/>
-    <w:lsdException w:name="List 3" w:semiHidden="1" w:unhideWhenUsed="1"/>
-    <w:lsdException w:name="List 4" w:semiHidden="1" w:unhideWhenUsed="1"/>
-    <w:lsdException w:name="List 5" w:semiHidden="1" w:unhideWhenUsed="1"/>
-    <w:lsdException w:name="List Bullet 2" w:semiHidden="1" w:unhideWhenUsed="1"/>
-    <w:lsdException w:name="List Bullet 3" w:semiHidden="1" w:unhideWhenUsed="1"/>
-    <w:lsdException w:name="List Bullet 4" w:semiHidden="1" w:unhideWhenUsed="1"/>
-    <w:lsdException w:name="List Bullet 5" w:semiHidden="1" w:unhideWhenUsed="1"/>
-    <w:lsdException w:name="List Number 2" w:semiHidden="1" w:unhideWhenUsed="1"/>
-    <w:lsdException w:name="List Number 3" w:semiHidden="1" w:unhideWhenUsed="1"/>
-    <w:lsdException w:name="List Number 4" w:semiHidden="1" w:unhideWhenUsed="1"/>
-    <w:lsdException w:name="List Number 5" w:semiHidden="1" w:unhideWhenUsed="1"/>
-    <w:lsdException w:name="Title" w:uiPriority="10" w:qFormat="1"/>
-    <w:lsdException w:name="Closing" w:semiHidden="1" w:unhideWhenUsed="1"/>
-    <w:lsdException w:name="Signature" w:semiHidden="1" w:unhideWhenUsed="1"/>
-    <w:lsdException w:name="Default Paragraph Font" w:semiHidden="1" w:uiPriority="1" w:unhideWhenUsed="1"/>
-    <w:lsdException w:name="Body Text" w:semiHidden="1" w:uiPriority="0" w:unhideWhenUsed="1"/>
-    <w:lsdException w:name="Body Text Indent" w:semiHidden="1" w:unhideWhenUsed="1"/>
-    <w:lsdException w:name="List Continue" w:semiHidden="1" w:unhideWhenUsed="1"/>
-    <w:lsdException w:name="List Continue 2" w:semiHidden="1" w:unhideWhenUsed="1"/>
-    <w:lsdException w:name="List Continue 3" w:semiHidden="1" w:unhideWhenUsed="1"/>
-    <w:lsdException w:name="List Continue 4" w:semiHidden="1" w:unhideWhenUsed="1"/>
-    <w:lsdException w:name="List Continue 5" w:semiHidden="1" w:unhideWhenUsed="1"/>
-    <w:lsdException w:name="Message Header" w:semiHidden="1" w:unhideWhenUsed="1"/>
-    <w:lsdException w:name="Subtitle" w:uiPriority="11" w:qFormat="1"/>
-    <w:lsdException w:name="Salutation" w:semiHidden="1" w:unhideWhenUsed="1"/>
-    <w:lsdException w:name="Date" w:semiHidden="1" w:unhideWhenUsed="1"/>
-    <w:lsdException w:name="Body Text First Indent" w:semiHidden="1" w:unhideWhenUsed="1"/>
-    <w:lsdException w:name="Body Text First Indent 2" w:semiHidden="1" w:unhideWhenUsed="1"/>
-    <w:lsdException w:name="Note Heading" w:semiHidden="1" w:unhideWhenUsed="1"/>
-    <w:lsdException w:name="Body Text 2" w:semiHidden="1" w:unhideWhenUsed="1"/>
-    <w:lsdException w:name="Body Text 3" w:semiHidden="1" w:unhideWhenUsed="1"/>
-    <w:lsdException w:name="Body Text Indent 2" w:semiHidden="1" w:unhideWhenUsed="1"/>
-    <w:lsdException w:name="Body Text Indent 3" w:semiHidden="1" w:unhideWhenUsed="1"/>
-    <w:lsdException w:name="Block Text" w:semiHidden="1" w:unhideWhenUsed="1"/>
-    <w:lsdException w:name="Hyperlink" w:semiHidden="1" w:unhideWhenUsed="1"/>
-    <w:lsdException w:name="FollowedHyperlink" w:semiHidden="1" w:unhideWhenUsed="1"/>
-    <w:lsdException w:name="Strong" w:uiPriority="22" w:qFormat="1"/>
-    <w:lsdException w:name="Emphasis" w:uiPriority="20" w:qFormat="1"/>
-    <w:lsdException w:name="Document Map" w:semiHidden="1" w:unhideWhenUsed="1"/>
-    <w:lsdException w:name="Plain Text" w:semiHidden="1" w:unhideWhenUsed="1"/>
-    <w:lsdException w:name="E-mail Signature" w:semiHidden="1" w:unhideWhenUsed="1"/>
-    <w:lsdException w:name="HTML Top of Form" w:semiHidden="1" w:unhideWhenUsed="1"/>
-    <w:lsdException w:name="HTML Bottom of Form" w:semiHidden="1" w:unhideWhenUsed="1"/>
-    <w:lsdException w:name="Normal (Web)" w:semiHidden="1" w:unhideWhenUsed="1"/>
-    <w:lsdException w:name="HTML Acronym" w:semiHidden="1" w:unhideWhenUsed="1"/>
-    <w:lsdException w:name="HTML Address" w:semiHidden="1" w:unhideWhenUsed="1"/>
-    <w:lsdException w:name="HTML Cite" w:semiHidden="1" w:unhideWhenUsed="1"/>
-    <w:lsdException w:name="HTML Code" w:semiHidden="1" w:unhideWhenUsed="1"/>
-    <w:lsdException w:name="HTML Definition" w:semiHidden="1" w:unhideWhenUsed="1"/>
-    <w:lsdException w:name="HTML Keyboard" w:semiHidden="1" w:unhideWhenUsed="1"/>
-    <w:lsdException w:name="HTML Preformatted" w:semiHidden="1" w:unhideWhenUsed="1"/>
-    <w:lsdException w:name="HTML Sample" w:semiHidden="1" w:unhideWhenUsed="1"/>
-    <w:lsdException w:name="HTML Typewriter" w:semiHidden="1" w:unhideWhenUsed="1"/>
-    <w:lsdException w:name="HTML Variable" w:semiHidden="1" w:unhideWhenUsed="1"/>
-    <w:lsdException w:name="Normal Table" w:semiHidden="1" w:unhideWhenUsed="1"/>
-    <w:lsdException w:name="annotation subject" w:semiHidden="1" w:unhideWhenUsed="1"/>
-    <w:lsdException w:name="No List" w:semiHidden="1" w:unhideWhenUsed="1"/>
-    <w:lsdException w:name="Outline List 1" w:semiHidden="1" w:unhideWhenUsed="1"/>
-    <w:lsdException w:name="Outline List 2" w:semiHidden="1" w:unhideWhenUsed="1"/>
-    <w:lsdException w:name="Outline List 3" w:semiHidden="1" w:unhideWhenUsed="1"/>
-    <w:lsdException w:name="Table Simple 1" w:semiHidden="1" w:unhideWhenUsed="1"/>
-    <w:lsdException w:name="Table Simple 2" w:semiHidden="1" w:unhideWhenUsed="1"/>
-    <w:lsdException w:name="Table Simple 3" w:semiHidden="1" w:unhideWhenUsed="1"/>
-    <w:lsdException w:name="Table Classic 1" w:semiHidden="1" w:unhideWhenUsed="1"/>
-    <w:lsdException w:name="Table Classic 2" w:semiHidden="1" w:unhideWhenUsed="1"/>
-    <w:lsdException w:name="Table Classic 3" w:semiHidden="1" w:unhideWhenUsed="1"/>
-    <w:lsdException w:name="Table Classic 4" w:semiHidden="1" w:unhideWhenUsed="1"/>
-    <w:lsdException w:name="Table Colorful 1" w:semiHidden="1" w:unhideWhenUsed="1"/>
-    <w:lsdException w:name="Table Colorful 2" w:semiHidden="1" w:unhideWhenUsed="1"/>
-    <w:lsdException w:name="Table Colorful 3" w:semiHidden="1" w:unhideWhenUsed="1"/>
-    <w:lsdException w:name="Table Columns 1" w:semiHidden="1" w:unhideWhenUsed="1"/>
-    <w:lsdException w:name="Table Columns 2" w:semiHidden="1" w:unhideWhenUsed="1"/>
-    <w:lsdException w:name="Table Columns 3" w:semiHidden="1" w:unhideWhenUsed="1"/>
-    <w:lsdException w:name="Table Columns 4" w:semiHidden="1" w:unhideWhenUsed="1"/>
-    <w:lsdException w:name="Table Columns 5" w:semiHidden="1" w:unhideWhenUsed="1"/>
-    <w:lsdException w:name="Table Grid 1" w:semiHidden="1" w:unhideWhenUsed="1"/>
-    <w:lsdException w:name="Table Grid 2" w:semiHidden="1" w:unhideWhenUsed="1"/>
-    <w:lsdException w:name="Table Grid 3" w:semiHidden="1" w:unhideWhenUsed="1"/>
-    <w:lsdException w:name="Table Grid 4" w:semiHidden="1" w:unhideWhenUsed="1"/>
-    <w:lsdException w:name="Table Grid 5" w:semiHidden="1" w:unhideWhenUsed="1"/>
-    <w:lsdException w:name="Table Grid 6" w:semiHidden="1" w:unhideWhenUsed="1"/>
-    <w:lsdException w:name="Table Grid 7" w:semiHidden="1" w:unhideWhenUsed="1"/>
-    <w:lsdException w:name="Table Grid 8" w:semiHidden="1" w:unhideWhenUsed="1"/>
-    <w:lsdException w:name="Table List 1" w:semiHidden="1" w:unhideWhenUsed="1"/>
-    <w:lsdException w:name="Table List 2" w:semiHidden="1" w:unhideWhenUsed="1"/>
-    <w:lsdException w:name="Table List 3" w:semiHidden="1" w:unhideWhenUsed="1"/>
-    <w:lsdException w:name="Table List 4" w:semiHidden="1" w:unhideWhenUsed="1"/>
-    <w:lsdException w:name="Table List 5" w:semiHidden="1" w:unhideWhenUsed="1"/>
-    <w:lsdException w:name="Table List 6" w:semiHidden="1" w:unhideWhenUsed="1"/>
-    <w:lsdException w:name="Table List 7" w:semiHidden="1" w:unhideWhenUsed="1"/>
-    <w:lsdException w:name="Table List 8" w:semiHidden="1" w:unhideWhenUsed="1"/>
-    <w:lsdException w:name="Table 3D effects 1" w:semiHidden="1" w:unhideWhenUsed="1"/>
-    <w:lsdException w:name="Table 3D effects 2" w:semiHidden="1" w:unhideWhenUsed="1"/>
-    <w:lsdException w:name="Table 3D effects 3" w:semiHidden="1" w:unhideWhenUsed="1"/>
-    <w:lsdException w:name="Table Contemporary" w:semiHidden="1" w:unhideWhenUsed="1"/>
-    <w:lsdException w:name="Table Elegant" w:semiHidden="1" w:unhideWhenUsed="1"/>
-    <w:lsdException w:name="Table Professional" w:semiHidden="1" w:unhideWhenUsed="1"/>
-    <w:lsdException w:name="Table Subtle 1" w:semiHidden="1" w:unhideWhenUsed="1"/>
-    <w:lsdException w:name="Table Subtle 2" w:semiHidden="1" w:unhideWhenUsed="1"/>
-    <w:lsdException w:name="Table Web 1" w:semiHidden="1" w:unhideWhenUsed="1"/>
-    <w:lsdException w:name="Table Web 2" w:semiHidden="1" w:unhideWhenUsed="1"/>
-    <w:lsdException w:name="Table Web 3" w:semiHidden="1" w:unhideWhenUsed="1"/>
-    <w:lsdException w:name="Balloon Text" w:semiHidden="1" w:unhideWhenUsed="1"/>
-    <w:lsdException w:name="Table Grid" w:uiPriority="0"/>
-    <w:lsdException w:name="Table Theme" w:semiHidden="1" w:unhideWhenUsed="1"/>
-    <w:lsdException w:name="Placeholder Text" w:semiHidden="1"/>
-    <w:lsdException w:name="No Spacing" w:uiPriority="1" w:qFormat="1"/>
-    <w:lsdException w:name="Light Shading" w:uiPriority="60"/>
-    <w:lsdException w:name="Light List" w:uiPriority="61"/>
-    <w:lsdException w:name="Light Grid" w:uiPriority="62"/>
-    <w:lsdException w:name="Medium Shading 1" w:uiPriority="63"/>
-    <w:lsdException w:name="Medium Shading 2" w:uiPriority="64"/>
-    <w:lsdException w:name="Medium List 1" w:uiPriority="65"/>
-    <w:lsdException w:name="Medium List 2" w:uiPriority="66"/>
-    <w:lsdException w:name="Medium Grid 1" w:uiPriority="67"/>
-    <w:lsdException w:name="Medium Grid 2" w:uiPriority="68"/>
-    <w:lsdException w:name="Medium Grid 3" w:uiPriority="69"/>
-    <w:lsdException w:name="Dark List" w:uiPriority="70"/>
-    <w:lsdException w:name="Colorful Shading" w:uiPriority="71"/>
-    <w:lsdException w:name="Colorful List" w:uiPriority="72"/>
-    <w:lsdException w:name="Colorful Grid" w:uiPriority="73"/>
-    <w:lsdException w:name="Light Shading Accent 1" w:uiPriority="60"/>
-    <w:lsdException w:name="Light List Accent 1" w:uiPriority="61"/>
-    <w:lsdException w:name="Light Grid Accent 1" w:uiPriority="62"/>
-    <w:lsdException w:name="Medium Shading 1 Accent 1" w:uiPriority="63"/>
-    <w:lsdException w:name="Medium Shading 2 Accent 1" w:uiPriority="64"/>
-    <w:lsdException w:name="Medium List 1 Accent 1" w:uiPriority="65"/>
-    <w:lsdException w:name="Revision" w:semiHidden="1"/>
-    <w:lsdException w:name="List Paragraph" w:uiPriority="34" w:qFormat="1"/>
-    <w:lsdException w:name="Quote" w:uiPriority="29" w:qFormat="1"/>
-    <w:lsdException w:name="Intense Quote" w:uiPriority="30" w:qFormat="1"/>
-    <w:lsdException w:name="Medium List 2 Accent 1" w:uiPriority="66"/>
-    <w:lsdException w:name="Medium Grid 1 Accent 1" w:uiPriority="67"/>
-    <w:lsdException w:name="Medium Grid 2 Accent 1" w:uiPriority="68"/>
-    <w:lsdException w:name="Medium Grid 3 Accent 1" w:uiPriority="69"/>
-    <w:lsdException w:name="Dark List Accent 1" w:uiPriority="70"/>
-    <w:lsdException w:name="Colorful Shading Accent 1" w:uiPriority="71"/>
-    <w:lsdException w:name="Colorful List Accent 1" w:uiPriority="72"/>
-    <w:lsdException w:name="Colorful Grid Accent 1" w:uiPriority="73"/>
-    <w:lsdException w:name="Light Shading Accent 2" w:uiPriority="60"/>
-    <w:lsdException w:name="Light List Accent 2" w:uiPriority="61"/>
-    <w:lsdException w:name="Light Grid Accent 2" w:uiPriority="62"/>
-    <w:lsdException w:name="Medium Shading 1 Accent 2" w:uiPriority="63"/>
-    <w:lsdException w:name="Medium Shading 2 Accent 2" w:uiPriority="64"/>
-    <w:lsdException w:name="Medium List 1 Accent 2" w:uiPriority="65"/>
-    <w:lsdException w:name="Medium List 2 Accent 2" w:uiPriority="66"/>
-    <w:lsdException w:name="Medium Grid 1 Accent 2" w:uiPriority="67"/>
-    <w:lsdException w:name="Medium Grid 2 Accent 2" w:uiPriority="68"/>
-    <w:lsdException w:name="Medium Grid 3 Accent 2" w:uiPriority="69"/>
-    <w:lsdException w:name="Dark List Accent 2" w:uiPriority="70"/>
-    <w:lsdException w:name="Colorful Shading Accent 2" w:uiPriority="71"/>
-    <w:lsdException w:name="Colorful List Accent 2" w:uiPriority="72"/>
-    <w:lsdException w:name="Colorful Grid Accent 2" w:uiPriority="73"/>
-    <w:lsdException w:name="Light Shading Accent 3" w:uiPriority="60"/>
-    <w:lsdException w:name="Light List Accent 3" w:uiPriority="61"/>
-    <w:lsdException w:name="Light Grid Accent 3" w:uiPriority="62"/>
-    <w:lsdException w:name="Medium Shading 1 Accent 3" w:uiPriority="63"/>
-    <w:lsdException w:name="Medium Shading 2 Accent 3" w:uiPriority="64"/>
-    <w:lsdException w:name="Medium List 1 Accent 3" w:uiPriority="65"/>
-    <w:lsdException w:name="Medium List 2 Accent 3" w:uiPriority="66"/>
-    <w:lsdException w:name="Medium Grid 1 Accent 3" w:uiPriority="67"/>
-    <w:lsdException w:name="Medium Grid 2 Accent 3" w:uiPriority="68"/>
-    <w:lsdException w:name="Medium Grid 3 Accent 3" w:uiPriority="69"/>
-    <w:lsdException w:name="Dark List Accent 3" w:uiPriority="70"/>
-    <w:lsdException w:name="Colorful Shading Accent 3" w:uiPriority="71"/>
-    <w:lsdException w:name="Colorful List Accent 3" w:uiPriority="72"/>
-    <w:lsdException w:name="Colorful Grid Accent 3" w:uiPriority="73"/>
-    <w:lsdException w:name="Light Shading Accent 4" w:uiPriority="60"/>
-    <w:lsdException w:name="Light List Accent 4" w:uiPriority="61"/>
-    <w:lsdException w:name="Light Grid Accent 4" w:uiPriority="62"/>
-    <w:lsdException w:name="Medium Shading 1 Accent 4" w:uiPriority="63"/>
-    <w:lsdException w:name="Medium Shading 2 Accent 4" w:uiPriority="64"/>
-    <w:lsdException w:name="Medium List 1 Accent 4" w:uiPriority="65"/>
-    <w:lsdException w:name="Medium List 2 Accent 4" w:uiPriority="66"/>
-    <w:lsdException w:name="Medium Grid 1 Accent 4" w:uiPriority="67"/>
-    <w:lsdException w:name="Medium Grid 2 Accent 4" w:uiPriority="68"/>
-    <w:lsdException w:name="Medium Grid 3 Accent 4" w:uiPriority="69"/>
-    <w:lsdException w:name="Dark List Accent 4" w:uiPriority="70"/>
-    <w:lsdException w:name="Colorful Shading Accent 4" w:uiPriority="71"/>
-    <w:lsdException w:name="Colorful List Accent 4" w:uiPriority="72"/>
-    <w:lsdException w:name="Colorful Grid Accent 4" w:uiPriority="73"/>
-    <w:lsdException w:name="Light Shading Accent 5" w:uiPriority="60"/>
-    <w:lsdException w:name="Light List Accent 5" w:uiPriority="61"/>
-    <w:lsdException w:name="Light Grid Accent 5" w:uiPriority="62"/>
-    <w:lsdException w:name="Medium Shading 1 Accent 5" w:uiPriority="63"/>
-    <w:lsdException w:name="Medium Shading 2 Accent 5" w:uiPriority="64"/>
-    <w:lsdException w:name="Medium List 1 Accent 5" w:uiPriority="65"/>
-    <w:lsdException w:name="Medium List 2 Accent 5" w:uiPriority="66"/>
-    <w:lsdException w:name="Medium Grid 1 Accent 5" w:uiPriority="67"/>
-    <w:lsdException w:name="Medium Grid 2 Accent 5" w:uiPriority="68"/>
-    <w:lsdException w:name="Medium Grid 3 Accent 5" w:uiPriority="69"/>
-    <w:lsdException w:name="Dark List Accent 5" w:uiPriority="70"/>
-    <w:lsdException w:name="Colorful Shading Accent 5" w:uiPriority="71"/>
-    <w:lsdException w:name="Colorful List Accent 5" w:uiPriority="72"/>
-    <w:lsdException w:name="Colorful Grid Accent 5" w:uiPriority="73"/>
-    <w:lsdException w:name="Light Shading Accent 6" w:uiPriority="60"/>
-    <w:lsdException w:name="Light List Accent 6" w:uiPriority="61"/>
-    <w:lsdException w:name="Light Grid Accent 6" w:uiPriority="62"/>
-    <w:lsdException w:name="Medium Shading 1 Accent 6" w:uiPriority="63"/>
-    <w:lsdException w:name="Medium Shading 2 Accent 6" w:uiPriority="64"/>
-    <w:lsdException w:name="Medium List 1 Accent 6" w:uiPriority="65"/>
-    <w:lsdException w:name="Medium List 2 Accent 6" w:uiPriority="66"/>
-    <w:lsdException w:name="Medium Grid 1 Accent 6" w:uiPriority="67"/>
-    <w:lsdException w:name="Medium Grid 2 Accent 6" w:uiPriority="68"/>
-    <w:lsdException w:name="Medium Grid 3 Accent 6" w:uiPriority="69"/>
-    <w:lsdException w:name="Dark List Accent 6" w:uiPriority="70"/>
-    <w:lsdException w:name="Colorful Shading Accent 6" w:uiPriority="71"/>
-    <w:lsdException w:name="Colorful List Accent 6" w:uiPriority="72"/>
-    <w:lsdException w:name="Colorful Grid Accent 6" w:uiPriority="73"/>
-    <w:lsdException w:name="Subtle Emphasis" w:uiPriority="19" w:qFormat="1"/>
-    <w:lsdException w:name="Intense Emphasis" w:uiPriority="21" w:qFormat="1"/>
-    <w:lsdException w:name="Subtle Reference" w:uiPriority="31" w:qFormat="1"/>
-    <w:lsdException w:name="Intense Reference" w:uiPriority="32" w:qFormat="1"/>
-    <w:lsdException w:name="Book Title" w:uiPriority="33" w:qFormat="1"/>
-    <w:lsdException w:name="Bibliography" w:semiHidden="1" w:uiPriority="37" w:unhideWhenUsed="1"/>
-    <w:lsdException w:name="TOC Heading" w:semiHidden="1" w:uiPriority="39" w:unhideWhenUsed="1" w:qFormat="1"/>
-    <w:lsdException w:name="Plain Table 1" w:uiPriority="41"/>
-    <w:lsdException w:name="Plain Table 2" w:uiPriority="42"/>
-    <w:lsdException w:name="Plain Table 3" w:uiPriority="43"/>
-    <w:lsdException w:name="Plain Table 4" w:uiPriority="44"/>
-    <w:lsdException w:name="Plain Table 5" w:uiPriority="45"/>
-    <w:lsdException w:name="Grid Table Light" w:uiPriority="40"/>
-    <w:lsdException w:name="Grid Table 1 Light" w:uiPriority="46"/>
-    <w:lsdException w:name="Grid Table 2" w:uiPriority="47"/>
-    <w:lsdException w:name="Grid Table 3" w:uiPriority="48"/>
-    <w:lsdException w:name="Grid Table 4" w:uiPriority="49"/>
-    <w:lsdException w:name="Grid Table 5 Dark" w:uiPriority="50"/>
-    <w:lsdException w:name="Grid Table 6 Colorful" w:uiPriority="51"/>
-    <w:lsdException w:name="Grid Table 7 Colorful" w:uiPriority="52"/>
-    <w:lsdException w:name="Grid Table 1 Light Accent 1" w:uiPriority="46"/>
-    <w:lsdException w:name="Grid Table 2 Accent 1" w:uiPriority="47"/>
-    <w:lsdException w:name="Grid Table 3 Accent 1" w:uiPriority="48"/>
-    <w:lsdException w:name="Grid Table 4 Accent 1" w:uiPriority="49"/>
-    <w:lsdException w:name="Grid Table 5 Dark Accent 1" w:uiPriority="50"/>
-    <w:lsdException w:name="Grid Table 6 Colorful Accent 1" w:uiPriority="51"/>
-    <w:lsdException w:name="Grid Table 7 Colorful Accent 1" w:uiPriority="52"/>
-    <w:lsdException w:name="Grid Table 1 Light Accent 2" w:uiPriority="46"/>
-    <w:lsdException w:name="Grid Table 2 Accent 2" w:uiPriority="47"/>
-    <w:lsdException w:name="Grid Table 3 Accent 2" w:uiPriority="48"/>
-    <w:lsdException w:name="Grid Table 4 Accent 2" w:uiPriority="49"/>
-    <w:lsdException w:name="Grid Table 5 Dark Accent 2" w:uiPriority="50"/>
-    <w:lsdException w:name="Grid Table 6 Colorful Accent 2" w:uiPriority="51"/>
-    <w:lsdException w:name="Grid Table 7 Colorful Accent 2" w:uiPriority="52"/>
-    <w:lsdException w:name="Grid Table 1 Light Accent 3" w:uiPriority="46"/>
-    <w:lsdException w:name="Grid Table 2 Accent 3" w:uiPriority="47"/>
-    <w:lsdException w:name="Grid Table 3 Accent 3" w:uiPriority="48"/>
-    <w:lsdException w:name="Grid Table 4 Accent 3" w:uiPriority="49"/>
-    <w:lsdException w:name="Grid Table 5 Dark Accent 3" w:uiPriority="50"/>
-    <w:lsdException w:name="Grid Table 6 Colorful Accent 3" w:uiPriority="51"/>
-    <w:lsdException w:name="Grid Table 7 Colorful Accent 3" w:uiPriority="52"/>
-    <w:lsdException w:name="Grid Table 1 Light Accent 4" w:uiPriority="46"/>
-    <w:lsdException w:name="Grid Table 2 Accent 4" w:uiPriority="47"/>
-    <w:lsdException w:name="Grid Table 3 Accent 4" w:uiPriority="48"/>
-    <w:lsdException w:name="Grid Table 4 Accent 4" w:uiPriority="49"/>
-    <w:lsdException w:name="Grid Table 5 Dark Accent 4" w:uiPriority="50"/>
-    <w:lsdException w:name="Grid Table 6 Colorful Accent 4" w:uiPriority="51"/>
-    <w:lsdException w:name="Grid Table 7 Colorful Accent 4" w:uiPriority="52"/>
-    <w:lsdException w:name="Grid Table 1 Light Accent 5" w:uiPriority="46"/>
-    <w:lsdException w:name="Grid Table 2 Accent 5" w:uiPriority="47"/>
-    <w:lsdException w:name="Grid Table 3 Accent 5" w:uiPriority="48"/>
-    <w:lsdException w:name="Grid Table 4 Accent 5" w:uiPriority="49"/>
-    <w:lsdException w:name="Grid Table 5 Dark Accent 5" w:uiPriority="50"/>
-    <w:lsdException w:name="Grid Table 6 Colorful Accent 5" w:uiPriority="51"/>
-    <w:lsdException w:name="Grid Table 7 Colorful Accent 5" w:uiPriority="52"/>
-    <w:lsdException w:name="Grid Table 1 Light Accent 6" w:uiPriority="46"/>
-    <w:lsdException w:name="Grid Table 2 Accent 6" w:uiPriority="47"/>
-    <w:lsdException w:name="Grid Table 3 Accent 6" w:uiPriority="48"/>
-    <w:lsdException w:name="Grid Table 4 Accent 6" w:uiPriority="49"/>
-    <w:lsdException w:name="Grid Table 5 Dark Accent 6" w:uiPriority="50"/>
-    <w:lsdException w:name="Grid Table 6 Colorful Accent 6" w:uiPriority="51"/>
-    <w:lsdException w:name="Grid Table 7 Colorful Accent 6" w:uiPriority="52"/>
-    <w:lsdException w:name="List Table 1 Light" w:uiPriority="46"/>
-    <w:lsdException w:name="List Table 2" w:uiPriority="47"/>
-    <w:lsdException w:name="List Table 3" w:uiPriority="48"/>
-    <w:lsdException w:name="List Table 4" w:uiPriority="49"/>
-    <w:lsdException w:name="List Table 5 Dark" w:uiPriority="50"/>
-    <w:lsdException w:name="List Table 6 Colorful" w:uiPriority="51"/>
-    <w:lsdException w:name="List Table 7 Colorful" w:uiPriority="52"/>
-    <w:lsdException w:name="List Table 1 Light Accent 1" w:uiPriority="46"/>
-    <w:lsdException w:name="List Table 2 Accent 1" w:uiPriority="47"/>
-    <w:lsdException w:name="List Table 3 Accent 1" w:uiPriority="48"/>
-    <w:lsdException w:name="List Table 4 Accent 1" w:uiPriority="49"/>
-    <w:lsdException w:name="List Table 5 Dark Accent 1" w:uiPriority="50"/>
-    <w:lsdException w:name="List Table 6 Colorful Accent 1" w:uiPriority="51"/>
-    <w:lsdException w:name="List Table 7 Colorful Accent 1" w:uiPriority="52"/>
-    <w:lsdException w:name="List Table 1 Light Accent 2" w:uiPriority="46"/>
-    <w:lsdException w:name="List Table 2 Accent 2" w:uiPriority="47"/>
-    <w:lsdException w:name="List Table 3 Accent 2" w:uiPriority="48"/>
-    <w:lsdException w:name="List Table 4 Accent 2" w:uiPriority="49"/>
-    <w:lsdException w:name="List Table 5 Dark Accent 2" w:uiPriority="50"/>
-    <w:lsdException w:name="List Table 6 Colorful Accent 2" w:uiPriority="51"/>
-    <w:lsdException w:name="List Table 7 Colorful Accent 2" w:uiPriority="52"/>
-    <w:lsdException w:name="List Table 1 Light Accent 3" w:uiPriority="46"/>
-    <w:lsdException w:name="List Table 2 Accent 3" w:uiPriority="47"/>
-    <w:lsdException w:name="List Table 3 Accent 3" w:uiPriority="48"/>
-    <w:lsdException w:name="List Table 4 Accent 3" w:uiPriority="49"/>
-    <w:lsdException w:name="List Table 5 Dark Accent 3" w:uiPriority="50"/>
-    <w:lsdException w:name="List Table 6 Colorful Accent 3" w:uiPriority="51"/>
-    <w:lsdException w:name="List Table 7 Colorful Accent 3" w:uiPriority="52"/>
-    <w:lsdException w:name="List Table 1 Light Accent 4" w:uiPriority="46"/>
-    <w:lsdException w:name="List Table 2 Accent 4" w:uiPriority="47"/>
-    <w:lsdException w:name="List Table 3 Accent 4" w:uiPriority="48"/>
-    <w:lsdException w:name="List Table 4 Accent 4" w:uiPriority="49"/>
-    <w:lsdException w:name="List Table 5 Dark Accent 4" w:uiPriority="50"/>
-    <w:lsdException w:name="List Table 6 Colorful Accent 4" w:uiPriority="51"/>
-    <w:lsdException w:name="List Table 7 Colorful Accent 4" w:uiPriority="52"/>
-    <w:lsdException w:name="List Table 1 Light Accent 5" w:uiPriority="46"/>
-    <w:lsdException w:name="List Table 2 Accent 5" w:uiPriority="47"/>
-    <w:lsdException w:name="List Table 3 Accent 5" w:uiPriority="48"/>
-    <w:lsdException w:name="List Table 4 Accent 5" w:uiPriority="49"/>
-    <w:lsdException w:name="List Table 5 Dark Accent 5" w:uiPriority="50"/>
-    <w:lsdException w:name="List Table 6 Colorful Accent 5" w:uiPriority="51"/>
-    <w:lsdException w:name="List Table 7 Colorful Accent 5" w:uiPriority="52"/>
-    <w:lsdException w:name="List Table 1 Light Accent 6" w:uiPriority="46"/>
-    <w:lsdException w:name="List Table 2 Accent 6" w:uiPriority="47"/>
-    <w:lsdException w:name="List Table 3 Accent 6" w:uiPriority="48"/>
-    <w:lsdException w:name="List Table 4 Accent 6" w:uiPriority="49"/>
-    <w:lsdException w:name="List Table 5 Dark Accent 6" w:uiPriority="50"/>
-    <w:lsdException w:name="List Table 6 Colorful Accent 6" w:uiPriority="51"/>
-    <w:lsdException w:name="List Table 7 Colorful Accent 6" w:uiPriority="52"/>
+  <w:latentStyles w:defLockedState="0" w:defUIPriority="99" w:defSemiHidden="1" w:defUnhideWhenUsed="1" w:defQFormat="0" w:count="267">
+    <w:lsdException w:name="Normal" w:semiHidden="0" w:uiPriority="0" w:unhideWhenUsed="0" w:qFormat="1"/>
+    <w:lsdException w:name="heading 1" w:semiHidden="0" w:uiPriority="0" w:unhideWhenUsed="0" w:qFormat="1"/>
+    <w:lsdException w:name="heading 2" w:semiHidden="0" w:uiPriority="0" w:unhideWhenUsed="0" w:qFormat="1"/>
+    <w:lsdException w:name="heading 3" w:semiHidden="0" w:uiPriority="9" w:unhideWhenUsed="0" w:qFormat="1"/>
+    <w:lsdException w:name="heading 4" w:semiHidden="0" w:uiPriority="9" w:unhideWhenUsed="0" w:qFormat="1"/>
+    <w:lsdException w:name="heading 5" w:semiHidden="0" w:uiPriority="9" w:unhideWhenUsed="0" w:qFormat="1"/>
+    <w:lsdException w:name="heading 6" w:semiHidden="0" w:uiPriority="9" w:unhideWhenUsed="0" w:qFormat="1"/>
+    <w:lsdException w:name="heading 7" w:semiHidden="0" w:uiPriority="9" w:unhideWhenUsed="0" w:qFormat="1"/>
+    <w:lsdException w:name="heading 8" w:semiHidden="0" w:uiPriority="9" w:unhideWhenUsed="0" w:qFormat="1"/>
+    <w:lsdException w:name="heading 9" w:semiHidden="0" w:uiPriority="9" w:unhideWhenUsed="0" w:qFormat="1"/>
+    <w:lsdException w:name="toc 1" w:uiPriority="39"/>
+    <w:lsdException w:name="toc 2" w:uiPriority="39"/>
+    <w:lsdException w:name="toc 3" w:uiPriority="39"/>
+    <w:lsdException w:name="toc 4" w:uiPriority="39"/>
+    <w:lsdException w:name="toc 5" w:uiPriority="39"/>
+    <w:lsdException w:name="toc 6" w:uiPriority="39"/>
+    <w:lsdException w:name="toc 7" w:uiPriority="39"/>
+    <w:lsdException w:name="toc 8" w:uiPriority="39"/>
+    <w:lsdException w:name="toc 9" w:uiPriority="39"/>
+    <w:lsdException w:name="caption" w:uiPriority="35" w:qFormat="1"/>
+    <w:lsdException w:name="Title" w:semiHidden="0" w:uiPriority="10" w:unhideWhenUsed="0" w:qFormat="1"/>
+    <w:lsdException w:name="Default Paragraph Font" w:uiPriority="1"/>
+    <w:lsdException w:name="Body Text" w:uiPriority="0"/>
+    <w:lsdException w:name="Subtitle" w:semiHidden="0" w:uiPriority="11" w:unhideWhenUsed="0" w:qFormat="1"/>
+    <w:lsdException w:name="Strong" w:semiHidden="0" w:uiPriority="22" w:unhideWhenUsed="0" w:qFormat="1"/>
+    <w:lsdException w:name="Emphasis" w:semiHidden="0" w:uiPriority="20" w:unhideWhenUsed="0" w:qFormat="1"/>
+    <w:lsdException w:name="Table Grid" w:semiHidden="0" w:uiPriority="0" w:unhideWhenUsed="0"/>
+    <w:lsdException w:name="Placeholder Text" w:unhideWhenUsed="0"/>
+    <w:lsdException w:name="No Spacing" w:semiHidden="0" w:uiPriority="1" w:unhideWhenUsed="0" w:qFormat="1"/>
+    <w:lsdException w:name="Light Shading" w:semiHidden="0" w:uiPriority="60" w:unhideWhenUsed="0"/>
+    <w:lsdException w:name="Light List" w:semiHidden="0" w:uiPriority="61" w:unhideWhenUsed="0"/>
+    <w:lsdException w:name="Light Grid" w:semiHidden="0" w:uiPriority="62" w:unhideWhenUsed="0"/>
+    <w:lsdException w:name="Medium Shading 1" w:semiHidden="0" w:uiPriority="63" w:unhideWhenUsed="0"/>
+    <w:lsdException w:name="Medium Shading 2" w:semiHidden="0" w:uiPriority="64" w:unhideWhenUsed="0"/>
+    <w:lsdException w:name="Medium List 1" w:semiHidden="0" w:uiPriority="65" w:unhideWhenUsed="0"/>
+    <w:lsdException w:name="Medium List 2" w:semiHidden="0" w:uiPriority="66" w:unhideWhenUsed="0"/>
+    <w:lsdException w:name="Medium Grid 1" w:semiHidden="0" w:uiPriority="67" w:unhideWhenUsed="0"/>
+    <w:lsdException w:name="Medium Grid 2" w:semiHidden="0" w:uiPriority="68" w:unhideWhenUsed="0"/>
+    <w:lsdException w:name="Medium Grid 3" w:semiHidden="0" w:uiPriority="69" w:unhideWhenUsed="0"/>
+    <w:lsdException w:name="Dark List" w:semiHidden="0" w:uiPriority="70" w:unhideWhenUsed="0"/>
+    <w:lsdException w:name="Colorful Shading" w:semiHidden="0" w:uiPriority="71" w:unhideWhenUsed="0"/>
+    <w:lsdException w:name="Colorful List" w:semiHidden="0" w:uiPriority="72" w:unhideWhenUsed="0"/>
+    <w:lsdException w:name="Colorful Grid" w:semiHidden="0" w:uiPriority="73" w:unhideWhenUsed="0"/>
+    <w:lsdException w:name="Light Shading Accent 1" w:semiHidden="0" w:uiPriority="60" w:unhideWhenUsed="0"/>
+    <w:lsdException w:name="Light List Accent 1" w:semiHidden="0" w:uiPriority="61" w:unhideWhenUsed="0"/>
+    <w:lsdException w:name="Light Grid Accent 1" w:semiHidden="0" w:uiPriority="62" w:unhideWhenUsed="0"/>
+    <w:lsdException w:name="Medium Shading 1 Accent 1" w:semiHidden="0" w:uiPriority="63" w:unhideWhenUsed="0"/>
+    <w:lsdException w:name="Medium Shading 2 Accent 1" w:semiHidden="0" w:uiPriority="64" w:unhideWhenUsed="0"/>
+    <w:lsdException w:name="Medium List 1 Accent 1" w:semiHidden="0" w:uiPriority="65" w:unhideWhenUsed="0"/>
+    <w:lsdException w:name="Revision" w:unhideWhenUsed="0"/>
+    <w:lsdException w:name="List Paragraph" w:semiHidden="0" w:uiPriority="34" w:unhideWhenUsed="0" w:qFormat="1"/>
+    <w:lsdException w:name="Quote" w:semiHidden="0" w:uiPriority="29" w:unhideWhenUsed="0" w:qFormat="1"/>
+    <w:lsdException w:name="Intense Quote" w:semiHidden="0" w:uiPriority="30" w:unhideWhenUsed="0" w:qFormat="1"/>
+    <w:lsdException w:name="Medium List 2 Accent 1" w:semiHidden="0" w:uiPriority="66" w:unhideWhenUsed="0"/>
+    <w:lsdException w:name="Medium Grid 1 Accent 1" w:semiHidden="0" w:uiPriority="67" w:unhideWhenUsed="0"/>
+    <w:lsdException w:name="Medium Grid 2 Accent 1" w:semiHidden="0" w:uiPriority="68" w:unhideWhenUsed="0"/>
+    <w:lsdException w:name="Medium Grid 3 Accent 1" w:semiHidden="0" w:uiPriority="69" w:unhideWhenUsed="0"/>
+    <w:lsdException w:name="Dark List Accent 1" w:semiHidden="0" w:uiPriority="70" w:unhideWhenUsed="0"/>
+    <w:lsdException w:name="Colorful Shading Accent 1" w:semiHidden="0" w:uiPriority="71" w:unhideWhenUsed="0"/>
+    <w:lsdException w:name="Colorful List Accent 1" w:semiHidden="0" w:uiPriority="72" w:unhideWhenUsed="0"/>
+    <w:lsdException w:name="Colorful Grid Accent 1" w:semiHidden="0" w:uiPriority="73" w:unhideWhenUsed="0"/>
+    <w:lsdException w:name="Light Shading Accent 2" w:semiHidden="0" w:uiPriority="60" w:unhideWhenUsed="0"/>
+    <w:lsdException w:name="Light List Accent 2" w:semiHidden="0" w:uiPriority="61" w:unhideWhenUsed="0"/>
+    <w:lsdException w:name="Light Grid Accent 2" w:semiHidden="0" w:uiPriority="62" w:unhideWhenUsed="0"/>
+    <w:lsdException w:name="Medium Shading 1 Accent 2" w:semiHidden="0" w:uiPriority="63" w:unhideWhenUsed="0"/>
+    <w:lsdException w:name="Medium Shading 2 Accent 2" w:semiHidden="0" w:uiPriority="64" w:unhideWhenUsed="0"/>
+    <w:lsdException w:name="Medium List 1 Accent 2" w:semiHidden="0" w:uiPriority="65" w:unhideWhenUsed="0"/>
+    <w:lsdException w:name="Medium List 2 Accent 2" w:semiHidden="0" w:uiPriority="66" w:unhideWhenUsed="0"/>
+    <w:lsdException w:name="Medium Grid 1 Accent 2" w:semiHidden="0" w:uiPriority="67" w:unhideWhenUsed="0"/>
+    <w:lsdException w:name="Medium Grid 2 Accent 2" w:semiHidden="0" w:uiPriority="68" w:unhideWhenUsed="0"/>
+    <w:lsdException w:name="Medium Grid 3 Accent 2" w:semiHidden="0" w:uiPriority="69" w:unhideWhenUsed="0"/>
+    <w:lsdException w:name="Dark List Accent 2" w:semiHidden="0" w:uiPriority="70" w:unhideWhenUsed="0"/>
+    <w:lsdException w:name="Colorful Shading Accent 2" w:semiHidden="0" w:uiPriority="71" w:unhideWhenUsed="0"/>
+    <w:lsdException w:name="Colorful List Accent 2" w:semiHidden="0" w:uiPriority="72" w:unhideWhenUsed="0"/>
+    <w:lsdException w:name="Colorful Grid Accent 2" w:semiHidden="0" w:uiPriority="73" w:unhideWhenUsed="0"/>
+    <w:lsdException w:name="Light Shading Accent 3" w:semiHidden="0" w:uiPriority="60" w:unhideWhenUsed="0"/>
+    <w:lsdException w:name="Light List Accent 3" w:semiHidden="0" w:uiPriority="61" w:unhideWhenUsed="0"/>
+    <w:lsdException w:name="Light Grid Accent 3" w:semiHidden="0" w:uiPriority="62" w:unhideWhenUsed="0"/>
+    <w:lsdException w:name="Medium Shading 1 Accent 3" w:semiHidden="0" w:uiPriority="63" w:unhideWhenUsed="0"/>
+    <w:lsdException w:name="Medium Shading 2 Accent 3" w:semiHidden="0" w:uiPriority="64" w:unhideWhenUsed="0"/>
+    <w:lsdException w:name="Medium List 1 Accent 3" w:semiHidden="0" w:uiPriority="65" w:unhideWhenUsed="0"/>
+    <w:lsdException w:name="Medium List 2 Accent 3" w:semiHidden="0" w:uiPriority="66" w:unhideWhenUsed="0"/>
+    <w:lsdException w:name="Medium Grid 1 Accent 3" w:semiHidden="0" w:uiPriority="67" w:unhideWhenUsed="0"/>
+    <w:lsdException w:name="Medium Grid 2 Accent 3" w:semiHidden="0" w:uiPriority="68" w:unhideWhenUsed="0"/>
+    <w:lsdException w:name="Medium Grid 3 Accent 3" w:semiHidden="0" w:uiPriority="69" w:unhideWhenUsed="0"/>
+    <w:lsdException w:name="Dark List Accent 3" w:semiHidden="0" w:uiPriority="70" w:unhideWhenUsed="0"/>
+    <w:lsdException w:name="Colorful Shading Accent 3" w:semiHidden="0" w:uiPriority="71" w:unhideWhenUsed="0"/>
+    <w:lsdException w:name="Colorful List Accent 3" w:semiHidden="0" w:uiPriority="72" w:unhideWhenUsed="0"/>
+    <w:lsdException w:name="Colorful Grid Accent 3" w:semiHidden="0" w:uiPriority="73" w:unhideWhenUsed="0"/>
+    <w:lsdException w:name="Light Shading Accent 4" w:semiHidden="0" w:uiPriority="60" w:unhideWhenUsed="0"/>
+    <w:lsdException w:name="Light List Accent 4" w:semiHidden="0" w:uiPriority="61" w:unhideWhenUsed="0"/>
+    <w:lsdException w:name="Light Grid Accent 4" w:semiHidden="0" w:uiPriority="62" w:unhideWhenUsed="0"/>
+    <w:lsdException w:name="Medium Shading 1 Accent 4" w:semiHidden="0" w:uiPriority="63" w:unhideWhenUsed="0"/>
+    <w:lsdException w:name="Medium Shading 2 Accent 4" w:semiHidden="0" w:uiPriority="64" w:unhideWhenUsed="0"/>
+    <w:lsdException w:name="Medium List 1 Accent 4" w:semiHidden="0" w:uiPriority="65" w:unhideWhenUsed="0"/>
+    <w:lsdException w:name="Medium List 2 Accent 4" w:semiHidden="0" w:uiPriority="66" w:unhideWhenUsed="0"/>
+    <w:lsdException w:name="Medium Grid 1 Accent 4" w:semiHidden="0" w:uiPriority="67" w:unhideWhenUsed="0"/>
+    <w:lsdException w:name="Medium Grid 2 Accent 4" w:semiHidden="0" w:uiPriority="68" w:unhideWhenUsed="0"/>
+    <w:lsdException w:name="Medium Grid 3 Accent 4" w:semiHidden="0" w:uiPriority="69" w:unhideWhenUsed="0"/>
+    <w:lsdException w:name="Dark List Accent 4" w:semiHidden="0" w:uiPriority="70" w:unhideWhenUsed="0"/>
+    <w:lsdException w:name="Colorful Shading Accent 4" w:semiHidden="0" w:uiPriority="71" w:unhideWhenUsed="0"/>
+    <w:lsdException w:name="Colorful List Accent 4" w:semiHidden="0" w:uiPriority="72" w:unhideWhenUsed="0"/>
+    <w:lsdException w:name="Colorful Grid Accent 4" w:semiHidden="0" w:uiPriority="73" w:unhideWhenUsed="0"/>
+    <w:lsdException w:name="Light Shading Accent 5" w:semiHidden="0" w:uiPriority="60" w:unhideWhenUsed="0"/>
+    <w:lsdException w:name="Light List Accent 5" w:semiHidden="0" w:uiPriority="61" w:unhideWhenUsed="0"/>
+    <w:lsdException w:name="Light Grid Accent 5" w:semiHidden="0" w:uiPriority="62" w:unhideWhenUsed="0"/>
+    <w:lsdException w:name="Medium Shading 1 Accent 5" w:semiHidden="0" w:uiPriority="63" w:unhideWhenUsed="0"/>
+    <w:lsdException w:name="Medium Shading 2 Accent 5" w:semiHidden="0" w:uiPriority="64" w:unhideWhenUsed="0"/>
+    <w:lsdException w:name="Medium List 1 Accent 5" w:semiHidden="0" w:uiPriority="65" w:unhideWhenUsed="0"/>
+    <w:lsdException w:name="Medium List 2 Accent 5" w:semiHidden="0" w:uiPriority="66" w:unhideWhenUsed="0"/>
+    <w:lsdException w:name="Medium Grid 1 Accent 5" w:semiHidden="0" w:uiPriority="67" w:unhideWhenUsed="0"/>
+    <w:lsdException w:name="Medium Grid 2 Accent 5" w:semiHidden="0" w:uiPriority="68" w:unhideWhenUsed="0"/>
+    <w:lsdException w:name="Medium Grid 3 Accent 5" w:semiHidden="0" w:uiPriority="69" w:unhideWhenUsed="0"/>
+    <w:lsdException w:name="Dark List Accent 5" w:semiHidden="0" w:uiPriority="70" w:unhideWhenUsed="0"/>
+    <w:lsdException w:name="Colorful Shading Accent 5" w:semiHidden="0" w:uiPriority="71" w:unhideWhenUsed="0"/>
+    <w:lsdException w:name="Colorful List Accent 5" w:semiHidden="0" w:uiPriority="72" w:unhideWhenUsed="0"/>
+    <w:lsdException w:name="Colorful Grid Accent 5" w:semiHidden="0" w:uiPriority="73" w:unhideWhenUsed="0"/>
+    <w:lsdException w:name="Light Shading Accent 6" w:semiHidden="0" w:uiPriority="60" w:unhideWhenUsed="0"/>
+    <w:lsdException w:name="Light List Accent 6" w:semiHidden="0" w:uiPriority="61" w:unhideWhenUsed="0"/>
+    <w:lsdException w:name="Light Grid Accent 6" w:semiHidden="0" w:uiPriority="62" w:unhideWhenUsed="0"/>
+    <w:lsdException w:name="Medium Shading 1 Accent 6" w:semiHidden="0" w:uiPriority="63" w:unhideWhenUsed="0"/>
+    <w:lsdException w:name="Medium Shading 2 Accent 6" w:semiHidden="0" w:uiPriority="64" w:unhideWhenUsed="0"/>
+    <w:lsdException w:name="Medium List 1 Accent 6" w:semiHidden="0" w:uiPriority="65" w:unhideWhenUsed="0"/>
+    <w:lsdException w:name="Medium List 2 Accent 6" w:semiHidden="0" w:uiPriority="66" w:unhideWhenUsed="0"/>
+    <w:lsdException w:name="Medium Grid 1 Accent 6" w:semiHidden="0" w:uiPriority="67" w:unhideWhenUsed="0"/>
+    <w:lsdException w:name="Medium Grid 2 Accent 6" w:semiHidden="0" w:uiPriority="68" w:unhideWhenUsed="0"/>
+    <w:lsdException w:name="Medium Grid 3 Accent 6" w:semiHidden="0" w:uiPriority="69" w:unhideWhenUsed="0"/>
+    <w:lsdException w:name="Dark List Accent 6" w:semiHidden="0" w:uiPriority="70" w:unhideWhenUsed="0"/>
+    <w:lsdException w:name="Colorful Shading Accent 6" w:semiHidden="0" w:uiPriority="71" w:unhideWhenUsed="0"/>
+    <w:lsdException w:name="Colorful List Accent 6" w:semiHidden="0" w:uiPriority="72" w:unhideWhenUsed="0"/>
+    <w:lsdException w:name="Colorful Grid Accent 6" w:semiHidden="0" w:uiPriority="73" w:unhideWhenUsed="0"/>
+    <w:lsdException w:name="Subtle Emphasis" w:semiHidden="0" w:uiPriority="19" w:unhideWhenUsed="0" w:qFormat="1"/>
+    <w:lsdException w:name="Intense Emphasis" w:semiHidden="0" w:uiPriority="21" w:unhideWhenUsed="0" w:qFormat="1"/>
+    <w:lsdException w:name="Subtle Reference" w:semiHidden="0" w:uiPriority="31" w:unhideWhenUsed="0" w:qFormat="1"/>
+    <w:lsdException w:name="Intense Reference" w:semiHidden="0" w:uiPriority="32" w:unhideWhenUsed="0" w:qFormat="1"/>
+    <w:lsdException w:name="Book Title" w:semiHidden="0" w:uiPriority="33" w:unhideWhenUsed="0" w:qFormat="1"/>
+    <w:lsdException w:name="Bibliography" w:uiPriority="37"/>
+    <w:lsdException w:name="TOC Heading" w:uiPriority="39" w:qFormat="1"/>
   </w:latentStyles>
   <w:style w:type="paragraph" w:default="1" w:styleId="Normal">
     <w:name w:val="Normal"/>
@@ -6381,6 +6022,7 @@
     <w:uiPriority w:val="99"/>
     <w:semiHidden/>
     <w:unhideWhenUsed/>
+    <w:qFormat/>
     <w:tblPr>
       <w:tblInd w:w="0" w:type="dxa"/>
       <w:tblCellMar>
@@ -6861,6 +6503,7 @@
       <w:spacing w:line="240" w:lineRule="atLeast"/>
     </w:pPr>
     <w:tblPr>
+      <w:tblInd w:w="0" w:type="dxa"/>
       <w:tblBorders>
         <w:top w:val="single" w:sz="4" w:space="0" w:color="auto"/>
         <w:left w:val="single" w:sz="4" w:space="0" w:color="auto"/>
@@ -6869,6 +6512,12 @@
         <w:insideH w:val="single" w:sz="4" w:space="0" w:color="auto"/>
         <w:insideV w:val="single" w:sz="4" w:space="0" w:color="auto"/>
       </w:tblBorders>
+      <w:tblCellMar>
+        <w:top w:w="0" w:type="dxa"/>
+        <w:left w:w="108" w:type="dxa"/>
+        <w:bottom w:w="0" w:type="dxa"/>
+        <w:right w:w="108" w:type="dxa"/>
+      </w:tblCellMar>
     </w:tblPr>
   </w:style>
   <w:style w:type="character" w:customStyle="1" w:styleId="Ttulo1Char">
@@ -7171,7 +6820,7 @@
   <a:extraClrSchemeLst/>
   <a:extLst>
     <a:ext uri="{05A4C25C-085E-4340-85A3-A5531E510DB2}">
-      <thm15:themeFamily xmlns:thm15="http://schemas.microsoft.com/office/thememl/2012/main" name="Office Theme" id="{62F939B6-93AF-4DB8-9C6B-D6C7DFDC589F}" vid="{4A3C46E8-61CC-4603-A589-7422A47A8E4A}"/>
+      <thm15:themeFamily xmlns:thm15="http://schemas.microsoft.com/office/thememl/2012/main" xmlns="" name="Office Theme" id="{62F939B6-93AF-4DB8-9C6B-D6C7DFDC589F}" vid="{4A3C46E8-61CC-4603-A589-7422A47A8E4A}"/>
     </a:ext>
   </a:extLst>
 </a:theme>

</xml_diff>